<commit_message>
bug fix;add get survey list interface
</commit_message>
<xml_diff>
--- a/doc/Smartinsight项目服务器端设计文档.docx
+++ b/doc/Smartinsight项目服务器端设计文档.docx
@@ -4649,7 +4649,7 @@
           <v:shape id="_x0000_i1025" type="#_x0000_t75" style="width:415.2pt;height:283.8pt" o:ole="">
             <v:imagedata r:id="rId8" o:title=""/>
           </v:shape>
-          <o:OLEObject Type="Embed" ProgID="Visio.Drawing.11" ShapeID="_x0000_i1025" DrawAspect="Content" ObjectID="_1519547685" r:id="rId9"/>
+          <o:OLEObject Type="Embed" ProgID="Visio.Drawing.11" ShapeID="_x0000_i1025" DrawAspect="Content" ObjectID="_1519578717" r:id="rId9"/>
         </w:object>
       </w:r>
     </w:p>
@@ -4938,7 +4938,7 @@
           <v:shape id="_x0000_i1026" type="#_x0000_t75" style="width:415.2pt;height:295.8pt" o:ole="">
             <v:imagedata r:id="rId10" o:title=""/>
           </v:shape>
-          <o:OLEObject Type="Embed" ProgID="Visio.Drawing.11" ShapeID="_x0000_i1026" DrawAspect="Content" ObjectID="_1519547686" r:id="rId11"/>
+          <o:OLEObject Type="Embed" ProgID="Visio.Drawing.11" ShapeID="_x0000_i1026" DrawAspect="Content" ObjectID="_1519578718" r:id="rId11"/>
         </w:object>
       </w:r>
     </w:p>
@@ -16756,6 +16756,8 @@
             </w:r>
           </w:p>
         </w:tc>
+        <w:bookmarkStart w:id="26" w:name="_GoBack"/>
+        <w:bookmarkEnd w:id="26"/>
       </w:tr>
       <w:tr>
         <w:tc>
@@ -18381,8 +18383,6 @@
             </w:r>
           </w:p>
         </w:tc>
-        <w:bookmarkStart w:id="26" w:name="_GoBack"/>
-        <w:bookmarkEnd w:id="26"/>
       </w:tr>
       <w:tr>
         <w:tc>
@@ -18656,63 +18656,2273 @@
           </w:tcPr>
           <w:p>
             <w:pPr>
-              <w:rPr>
-                <w:rFonts w:ascii="微软雅黑 Light" w:hAnsi="微软雅黑 Light"/>
-              </w:rPr>
-            </w:pPr>
-            <w:r>
-              <w:rPr>
-                <w:rFonts w:ascii="微软雅黑 Light" w:hAnsi="微软雅黑 Light" w:hint="eastAsia"/>
-              </w:rPr>
-              <w:t>问卷详情，参见</w:t>
-            </w:r>
-            <w:r>
-              <w:rPr>
-                <w:rFonts w:ascii="微软雅黑 Light" w:hAnsi="微软雅黑 Light"/>
-              </w:rPr>
-              <w:fldChar w:fldCharType="begin"/>
-            </w:r>
-            <w:r>
-              <w:rPr>
-                <w:rFonts w:ascii="微软雅黑 Light" w:hAnsi="微软雅黑 Light"/>
-              </w:rPr>
-              <w:instrText xml:space="preserve"> </w:instrText>
-            </w:r>
-            <w:r>
-              <w:rPr>
-                <w:rFonts w:ascii="微软雅黑 Light" w:hAnsi="微软雅黑 Light" w:hint="eastAsia"/>
-              </w:rPr>
-              <w:instrText>REF _Ref445126055 \r \h</w:instrText>
-            </w:r>
-            <w:r>
-              <w:rPr>
-                <w:rFonts w:ascii="微软雅黑 Light" w:hAnsi="微软雅黑 Light"/>
-              </w:rPr>
-              <w:instrText xml:space="preserve"> </w:instrText>
-            </w:r>
-            <w:r>
-              <w:rPr>
-                <w:rFonts w:ascii="微软雅黑 Light" w:hAnsi="微软雅黑 Light"/>
-              </w:rPr>
-            </w:r>
-            <w:r>
-              <w:rPr>
-                <w:rFonts w:ascii="微软雅黑 Light" w:hAnsi="微软雅黑 Light"/>
-              </w:rPr>
-              <w:fldChar w:fldCharType="separate"/>
-            </w:r>
-            <w:r>
-              <w:rPr>
-                <w:rFonts w:ascii="微软雅黑 Light" w:hAnsi="微软雅黑 Light"/>
-              </w:rPr>
-              <w:t>5.4</w:t>
-            </w:r>
-            <w:r>
-              <w:rPr>
-                <w:rFonts w:ascii="微软雅黑 Light" w:hAnsi="微软雅黑 Light"/>
-              </w:rPr>
-              <w:fldChar w:fldCharType="end"/>
-            </w:r>
+              <w:widowControl/>
+              <w:shd w:val="clear" w:color="auto" w:fill="FFFFFF"/>
+              <w:rPr>
+                <w:rFonts w:ascii="Courier New" w:eastAsia="宋体" w:hAnsi="Courier New" w:cs="Courier New"/>
+                <w:color w:val="000000"/>
+                <w:kern w:val="0"/>
+                <w:sz w:val="15"/>
+                <w:szCs w:val="15"/>
+              </w:rPr>
+            </w:pPr>
+            <w:r>
+              <w:rPr>
+                <w:rFonts w:ascii="Courier New" w:eastAsia="宋体" w:hAnsi="Courier New" w:cs="Courier New"/>
+                <w:b/>
+                <w:bCs/>
+                <w:color w:val="8000FF"/>
+                <w:kern w:val="0"/>
+                <w:sz w:val="15"/>
+                <w:szCs w:val="15"/>
+              </w:rPr>
+              <w:t>{</w:t>
+            </w:r>
+          </w:p>
+          <w:p>
+            <w:pPr>
+              <w:widowControl/>
+              <w:shd w:val="clear" w:color="auto" w:fill="FFFFFF"/>
+              <w:rPr>
+                <w:rFonts w:ascii="Courier New" w:eastAsia="宋体" w:hAnsi="Courier New" w:cs="Courier New"/>
+                <w:color w:val="000000"/>
+                <w:kern w:val="0"/>
+                <w:sz w:val="15"/>
+                <w:szCs w:val="15"/>
+              </w:rPr>
+            </w:pPr>
+            <w:r>
+              <w:rPr>
+                <w:rFonts w:ascii="Courier New" w:eastAsia="宋体" w:hAnsi="Courier New" w:cs="Courier New"/>
+                <w:color w:val="000000"/>
+                <w:kern w:val="0"/>
+                <w:sz w:val="15"/>
+                <w:szCs w:val="15"/>
+              </w:rPr>
+              <w:t xml:space="preserve">  </w:t>
+            </w:r>
+            <w:r>
+              <w:rPr>
+                <w:rFonts w:ascii="Courier New" w:eastAsia="宋体" w:hAnsi="Courier New" w:cs="Courier New"/>
+                <w:color w:val="800000"/>
+                <w:kern w:val="0"/>
+                <w:sz w:val="15"/>
+                <w:szCs w:val="15"/>
+              </w:rPr>
+              <w:t>"status"</w:t>
+            </w:r>
+            <w:r>
+              <w:rPr>
+                <w:rFonts w:ascii="Courier New" w:eastAsia="宋体" w:hAnsi="Courier New" w:cs="Courier New"/>
+                <w:b/>
+                <w:bCs/>
+                <w:color w:val="8000FF"/>
+                <w:kern w:val="0"/>
+                <w:sz w:val="15"/>
+                <w:szCs w:val="15"/>
+              </w:rPr>
+              <w:t>:</w:t>
+            </w:r>
+            <w:r>
+              <w:rPr>
+                <w:rFonts w:ascii="Courier New" w:eastAsia="宋体" w:hAnsi="Courier New" w:cs="Courier New"/>
+                <w:color w:val="800000"/>
+                <w:kern w:val="0"/>
+                <w:sz w:val="15"/>
+                <w:szCs w:val="15"/>
+              </w:rPr>
+              <w:t>"ok"</w:t>
+            </w:r>
+            <w:r>
+              <w:rPr>
+                <w:rFonts w:ascii="Courier New" w:eastAsia="宋体" w:hAnsi="Courier New" w:cs="Courier New"/>
+                <w:b/>
+                <w:bCs/>
+                <w:color w:val="8000FF"/>
+                <w:kern w:val="0"/>
+                <w:sz w:val="15"/>
+                <w:szCs w:val="15"/>
+              </w:rPr>
+              <w:t>,</w:t>
+            </w:r>
+          </w:p>
+          <w:p>
+            <w:pPr>
+              <w:widowControl/>
+              <w:shd w:val="clear" w:color="auto" w:fill="FFFFFF"/>
+              <w:rPr>
+                <w:rFonts w:ascii="Courier New" w:eastAsia="宋体" w:hAnsi="Courier New" w:cs="Courier New"/>
+                <w:color w:val="000000"/>
+                <w:kern w:val="0"/>
+                <w:sz w:val="15"/>
+                <w:szCs w:val="15"/>
+              </w:rPr>
+            </w:pPr>
+            <w:r>
+              <w:rPr>
+                <w:rFonts w:ascii="Courier New" w:eastAsia="宋体" w:hAnsi="Courier New" w:cs="Courier New"/>
+                <w:color w:val="000000"/>
+                <w:kern w:val="0"/>
+                <w:sz w:val="15"/>
+                <w:szCs w:val="15"/>
+              </w:rPr>
+              <w:t xml:space="preserve">  </w:t>
+            </w:r>
+            <w:r>
+              <w:rPr>
+                <w:rFonts w:ascii="Courier New" w:eastAsia="宋体" w:hAnsi="Courier New" w:cs="Courier New"/>
+                <w:color w:val="800000"/>
+                <w:kern w:val="0"/>
+                <w:sz w:val="15"/>
+                <w:szCs w:val="15"/>
+              </w:rPr>
+              <w:t>"body"</w:t>
+            </w:r>
+            <w:r>
+              <w:rPr>
+                <w:rFonts w:ascii="Courier New" w:eastAsia="宋体" w:hAnsi="Courier New" w:cs="Courier New"/>
+                <w:b/>
+                <w:bCs/>
+                <w:color w:val="8000FF"/>
+                <w:kern w:val="0"/>
+                <w:sz w:val="15"/>
+                <w:szCs w:val="15"/>
+              </w:rPr>
+              <w:t>:</w:t>
+            </w:r>
+          </w:p>
+          <w:p>
+            <w:pPr>
+              <w:widowControl/>
+              <w:shd w:val="clear" w:color="auto" w:fill="FFFFFF"/>
+              <w:rPr>
+                <w:rFonts w:ascii="Courier New" w:eastAsia="宋体" w:hAnsi="Courier New" w:cs="Courier New"/>
+                <w:color w:val="000000"/>
+                <w:kern w:val="0"/>
+                <w:sz w:val="15"/>
+                <w:szCs w:val="15"/>
+              </w:rPr>
+            </w:pPr>
+            <w:r>
+              <w:rPr>
+                <w:rFonts w:ascii="Courier New" w:eastAsia="宋体" w:hAnsi="Courier New" w:cs="Courier New"/>
+                <w:color w:val="000000"/>
+                <w:kern w:val="0"/>
+                <w:sz w:val="15"/>
+                <w:szCs w:val="15"/>
+              </w:rPr>
+              <w:t xml:space="preserve">  </w:t>
+            </w:r>
+            <w:r>
+              <w:rPr>
+                <w:rFonts w:ascii="Courier New" w:eastAsia="宋体" w:hAnsi="Courier New" w:cs="Courier New"/>
+                <w:b/>
+                <w:bCs/>
+                <w:color w:val="8000FF"/>
+                <w:kern w:val="0"/>
+                <w:sz w:val="15"/>
+                <w:szCs w:val="15"/>
+              </w:rPr>
+              <w:t>{</w:t>
+            </w:r>
+          </w:p>
+          <w:p>
+            <w:pPr>
+              <w:widowControl/>
+              <w:shd w:val="clear" w:color="auto" w:fill="FFFFFF"/>
+              <w:rPr>
+                <w:rFonts w:ascii="Courier New" w:eastAsia="宋体" w:hAnsi="Courier New" w:cs="Courier New"/>
+                <w:color w:val="000000"/>
+                <w:kern w:val="0"/>
+                <w:sz w:val="15"/>
+                <w:szCs w:val="15"/>
+              </w:rPr>
+            </w:pPr>
+            <w:r>
+              <w:rPr>
+                <w:rFonts w:ascii="Courier New" w:eastAsia="宋体" w:hAnsi="Courier New" w:cs="Courier New"/>
+                <w:color w:val="000000"/>
+                <w:kern w:val="0"/>
+                <w:sz w:val="15"/>
+                <w:szCs w:val="15"/>
+              </w:rPr>
+              <w:t xml:space="preserve">    </w:t>
+            </w:r>
+            <w:r>
+              <w:rPr>
+                <w:rFonts w:ascii="Courier New" w:eastAsia="宋体" w:hAnsi="Courier New" w:cs="Courier New"/>
+                <w:color w:val="800000"/>
+                <w:kern w:val="0"/>
+                <w:sz w:val="15"/>
+                <w:szCs w:val="15"/>
+              </w:rPr>
+              <w:t>"_id"</w:t>
+            </w:r>
+            <w:r>
+              <w:rPr>
+                <w:rFonts w:ascii="Courier New" w:eastAsia="宋体" w:hAnsi="Courier New" w:cs="Courier New"/>
+                <w:b/>
+                <w:bCs/>
+                <w:color w:val="8000FF"/>
+                <w:kern w:val="0"/>
+                <w:sz w:val="15"/>
+                <w:szCs w:val="15"/>
+              </w:rPr>
+              <w:t>:</w:t>
+            </w:r>
+            <w:r>
+              <w:rPr>
+                <w:rFonts w:ascii="Courier New" w:eastAsia="宋体" w:hAnsi="Courier New" w:cs="Courier New"/>
+                <w:color w:val="800000"/>
+                <w:kern w:val="0"/>
+                <w:sz w:val="15"/>
+                <w:szCs w:val="15"/>
+              </w:rPr>
+              <w:t>"56e7fd0c44539adc420f17f2"</w:t>
+            </w:r>
+            <w:r>
+              <w:rPr>
+                <w:rFonts w:ascii="Courier New" w:eastAsia="宋体" w:hAnsi="Courier New" w:cs="Courier New"/>
+                <w:b/>
+                <w:bCs/>
+                <w:color w:val="8000FF"/>
+                <w:kern w:val="0"/>
+                <w:sz w:val="15"/>
+                <w:szCs w:val="15"/>
+              </w:rPr>
+              <w:t>,</w:t>
+            </w:r>
+            <w:r>
+              <w:rPr>
+                <w:rFonts w:ascii="Courier New" w:eastAsia="宋体" w:hAnsi="Courier New" w:cs="Courier New"/>
+                <w:b/>
+                <w:bCs/>
+                <w:color w:val="8000FF"/>
+                <w:kern w:val="0"/>
+                <w:sz w:val="15"/>
+                <w:szCs w:val="15"/>
+              </w:rPr>
+              <w:t>//</w:t>
+            </w:r>
+            <w:r>
+              <w:rPr>
+                <w:rFonts w:ascii="Courier New" w:eastAsia="宋体" w:hAnsi="Courier New" w:cs="Courier New" w:hint="eastAsia"/>
+                <w:b/>
+                <w:bCs/>
+                <w:color w:val="8000FF"/>
+                <w:kern w:val="0"/>
+                <w:sz w:val="15"/>
+                <w:szCs w:val="15"/>
+              </w:rPr>
+              <w:t>问卷</w:t>
+            </w:r>
+            <w:r>
+              <w:rPr>
+                <w:rFonts w:ascii="Courier New" w:eastAsia="宋体" w:hAnsi="Courier New" w:cs="Courier New" w:hint="eastAsia"/>
+                <w:b/>
+                <w:bCs/>
+                <w:color w:val="8000FF"/>
+                <w:kern w:val="0"/>
+                <w:sz w:val="15"/>
+                <w:szCs w:val="15"/>
+              </w:rPr>
+              <w:t>id</w:t>
+            </w:r>
+          </w:p>
+          <w:p>
+            <w:pPr>
+              <w:widowControl/>
+              <w:shd w:val="clear" w:color="auto" w:fill="FFFFFF"/>
+              <w:rPr>
+                <w:rFonts w:ascii="Courier New" w:eastAsia="宋体" w:hAnsi="Courier New" w:cs="Courier New"/>
+                <w:color w:val="000000"/>
+                <w:kern w:val="0"/>
+                <w:sz w:val="15"/>
+                <w:szCs w:val="15"/>
+              </w:rPr>
+            </w:pPr>
+            <w:r>
+              <w:rPr>
+                <w:rFonts w:ascii="Courier New" w:eastAsia="宋体" w:hAnsi="Courier New" w:cs="Courier New"/>
+                <w:color w:val="000000"/>
+                <w:kern w:val="0"/>
+                <w:sz w:val="15"/>
+                <w:szCs w:val="15"/>
+              </w:rPr>
+              <w:t xml:space="preserve">    </w:t>
+            </w:r>
+            <w:r>
+              <w:rPr>
+                <w:rFonts w:ascii="Courier New" w:eastAsia="宋体" w:hAnsi="Courier New" w:cs="Courier New"/>
+                <w:color w:val="800000"/>
+                <w:kern w:val="0"/>
+                <w:sz w:val="15"/>
+                <w:szCs w:val="15"/>
+              </w:rPr>
+              <w:t>"name"</w:t>
+            </w:r>
+            <w:r>
+              <w:rPr>
+                <w:rFonts w:ascii="Courier New" w:eastAsia="宋体" w:hAnsi="Courier New" w:cs="Courier New"/>
+                <w:b/>
+                <w:bCs/>
+                <w:color w:val="8000FF"/>
+                <w:kern w:val="0"/>
+                <w:sz w:val="15"/>
+                <w:szCs w:val="15"/>
+              </w:rPr>
+              <w:t>:</w:t>
+            </w:r>
+            <w:r>
+              <w:rPr>
+                <w:rFonts w:ascii="Courier New" w:eastAsia="宋体" w:hAnsi="Courier New" w:cs="Courier New"/>
+                <w:color w:val="800000"/>
+                <w:kern w:val="0"/>
+                <w:sz w:val="15"/>
+                <w:szCs w:val="15"/>
+              </w:rPr>
+              <w:t>"mysurvey"</w:t>
+            </w:r>
+            <w:r>
+              <w:rPr>
+                <w:rFonts w:ascii="Courier New" w:eastAsia="宋体" w:hAnsi="Courier New" w:cs="Courier New"/>
+                <w:b/>
+                <w:bCs/>
+                <w:color w:val="8000FF"/>
+                <w:kern w:val="0"/>
+                <w:sz w:val="15"/>
+                <w:szCs w:val="15"/>
+              </w:rPr>
+              <w:t>,</w:t>
+            </w:r>
+            <w:r>
+              <w:rPr>
+                <w:rFonts w:ascii="Courier New" w:eastAsia="宋体" w:hAnsi="Courier New" w:cs="Courier New"/>
+                <w:b/>
+                <w:bCs/>
+                <w:color w:val="8000FF"/>
+                <w:kern w:val="0"/>
+                <w:sz w:val="15"/>
+                <w:szCs w:val="15"/>
+              </w:rPr>
+              <w:t>//</w:t>
+            </w:r>
+            <w:r>
+              <w:rPr>
+                <w:rFonts w:ascii="Courier New" w:eastAsia="宋体" w:hAnsi="Courier New" w:cs="Courier New" w:hint="eastAsia"/>
+                <w:b/>
+                <w:bCs/>
+                <w:color w:val="8000FF"/>
+                <w:kern w:val="0"/>
+                <w:sz w:val="15"/>
+                <w:szCs w:val="15"/>
+              </w:rPr>
+              <w:t>问卷名称</w:t>
+            </w:r>
+          </w:p>
+          <w:p>
+            <w:pPr>
+              <w:widowControl/>
+              <w:shd w:val="clear" w:color="auto" w:fill="FFFFFF"/>
+              <w:rPr>
+                <w:rFonts w:ascii="Courier New" w:eastAsia="宋体" w:hAnsi="Courier New" w:cs="Courier New" w:hint="eastAsia"/>
+                <w:color w:val="000000"/>
+                <w:kern w:val="0"/>
+                <w:sz w:val="15"/>
+                <w:szCs w:val="15"/>
+              </w:rPr>
+            </w:pPr>
+            <w:r>
+              <w:rPr>
+                <w:rFonts w:ascii="Courier New" w:eastAsia="宋体" w:hAnsi="Courier New" w:cs="Courier New"/>
+                <w:color w:val="000000"/>
+                <w:kern w:val="0"/>
+                <w:sz w:val="15"/>
+                <w:szCs w:val="15"/>
+              </w:rPr>
+              <w:t xml:space="preserve">    </w:t>
+            </w:r>
+            <w:r>
+              <w:rPr>
+                <w:rFonts w:ascii="Courier New" w:eastAsia="宋体" w:hAnsi="Courier New" w:cs="Courier New"/>
+                <w:color w:val="800000"/>
+                <w:kern w:val="0"/>
+                <w:sz w:val="15"/>
+                <w:szCs w:val="15"/>
+              </w:rPr>
+              <w:t>"questionlist"</w:t>
+            </w:r>
+            <w:r>
+              <w:rPr>
+                <w:rFonts w:ascii="Courier New" w:eastAsia="宋体" w:hAnsi="Courier New" w:cs="Courier New"/>
+                <w:b/>
+                <w:bCs/>
+                <w:color w:val="8000FF"/>
+                <w:kern w:val="0"/>
+                <w:sz w:val="15"/>
+                <w:szCs w:val="15"/>
+              </w:rPr>
+              <w:t>:[</w:t>
+            </w:r>
+            <w:r>
+              <w:rPr>
+                <w:rFonts w:ascii="Courier New" w:eastAsia="宋体" w:hAnsi="Courier New" w:cs="Courier New"/>
+                <w:b/>
+                <w:bCs/>
+                <w:color w:val="8000FF"/>
+                <w:kern w:val="0"/>
+                <w:sz w:val="15"/>
+                <w:szCs w:val="15"/>
+              </w:rPr>
+              <w:t xml:space="preserve"> //</w:t>
+            </w:r>
+            <w:r>
+              <w:rPr>
+                <w:rFonts w:ascii="Courier New" w:eastAsia="宋体" w:hAnsi="Courier New" w:cs="Courier New" w:hint="eastAsia"/>
+                <w:b/>
+                <w:bCs/>
+                <w:color w:val="8000FF"/>
+                <w:kern w:val="0"/>
+                <w:sz w:val="15"/>
+                <w:szCs w:val="15"/>
+              </w:rPr>
+              <w:t>问卷中的问题数组，本例中有</w:t>
+            </w:r>
+            <w:r>
+              <w:rPr>
+                <w:rFonts w:ascii="Courier New" w:eastAsia="宋体" w:hAnsi="Courier New" w:cs="Courier New" w:hint="eastAsia"/>
+                <w:b/>
+                <w:bCs/>
+                <w:color w:val="8000FF"/>
+                <w:kern w:val="0"/>
+                <w:sz w:val="15"/>
+                <w:szCs w:val="15"/>
+              </w:rPr>
+              <w:t>2</w:t>
+            </w:r>
+            <w:r>
+              <w:rPr>
+                <w:rFonts w:ascii="Courier New" w:eastAsia="宋体" w:hAnsi="Courier New" w:cs="Courier New" w:hint="eastAsia"/>
+                <w:b/>
+                <w:bCs/>
+                <w:color w:val="8000FF"/>
+                <w:kern w:val="0"/>
+                <w:sz w:val="15"/>
+                <w:szCs w:val="15"/>
+              </w:rPr>
+              <w:t>个问题</w:t>
+            </w:r>
+          </w:p>
+          <w:p>
+            <w:pPr>
+              <w:widowControl/>
+              <w:shd w:val="clear" w:color="auto" w:fill="FFFFFF"/>
+              <w:rPr>
+                <w:rFonts w:ascii="Courier New" w:eastAsia="宋体" w:hAnsi="Courier New" w:cs="Courier New"/>
+                <w:color w:val="000000"/>
+                <w:kern w:val="0"/>
+                <w:sz w:val="15"/>
+                <w:szCs w:val="15"/>
+              </w:rPr>
+            </w:pPr>
+            <w:r>
+              <w:rPr>
+                <w:rFonts w:ascii="Courier New" w:eastAsia="宋体" w:hAnsi="Courier New" w:cs="Courier New"/>
+                <w:color w:val="000000"/>
+                <w:kern w:val="0"/>
+                <w:sz w:val="15"/>
+                <w:szCs w:val="15"/>
+              </w:rPr>
+              <w:t xml:space="preserve">      </w:t>
+            </w:r>
+            <w:r>
+              <w:rPr>
+                <w:rFonts w:ascii="Courier New" w:eastAsia="宋体" w:hAnsi="Courier New" w:cs="Courier New"/>
+                <w:b/>
+                <w:bCs/>
+                <w:color w:val="8000FF"/>
+                <w:kern w:val="0"/>
+                <w:sz w:val="15"/>
+                <w:szCs w:val="15"/>
+              </w:rPr>
+              <w:t>{</w:t>
+            </w:r>
+          </w:p>
+          <w:p>
+            <w:pPr>
+              <w:widowControl/>
+              <w:shd w:val="clear" w:color="auto" w:fill="FFFFFF"/>
+              <w:rPr>
+                <w:rFonts w:ascii="Courier New" w:eastAsia="宋体" w:hAnsi="Courier New" w:cs="Courier New"/>
+                <w:color w:val="000000"/>
+                <w:kern w:val="0"/>
+                <w:sz w:val="15"/>
+                <w:szCs w:val="15"/>
+              </w:rPr>
+            </w:pPr>
+            <w:r>
+              <w:rPr>
+                <w:rFonts w:ascii="Courier New" w:eastAsia="宋体" w:hAnsi="Courier New" w:cs="Courier New"/>
+                <w:color w:val="000000"/>
+                <w:kern w:val="0"/>
+                <w:sz w:val="15"/>
+                <w:szCs w:val="15"/>
+              </w:rPr>
+              <w:t xml:space="preserve">          </w:t>
+            </w:r>
+            <w:r>
+              <w:rPr>
+                <w:rFonts w:ascii="Courier New" w:eastAsia="宋体" w:hAnsi="Courier New" w:cs="Courier New"/>
+                <w:color w:val="800000"/>
+                <w:kern w:val="0"/>
+                <w:sz w:val="15"/>
+                <w:szCs w:val="15"/>
+              </w:rPr>
+              <w:t>"_id"</w:t>
+            </w:r>
+            <w:r>
+              <w:rPr>
+                <w:rFonts w:ascii="Courier New" w:eastAsia="宋体" w:hAnsi="Courier New" w:cs="Courier New"/>
+                <w:b/>
+                <w:bCs/>
+                <w:color w:val="8000FF"/>
+                <w:kern w:val="0"/>
+                <w:sz w:val="15"/>
+                <w:szCs w:val="15"/>
+              </w:rPr>
+              <w:t>:</w:t>
+            </w:r>
+            <w:r>
+              <w:rPr>
+                <w:rFonts w:ascii="Courier New" w:eastAsia="宋体" w:hAnsi="Courier New" w:cs="Courier New"/>
+                <w:color w:val="800000"/>
+                <w:kern w:val="0"/>
+                <w:sz w:val="15"/>
+                <w:szCs w:val="15"/>
+              </w:rPr>
+              <w:t>"56e7fd0c44539adc420f17f4"</w:t>
+            </w:r>
+            <w:r>
+              <w:rPr>
+                <w:rFonts w:ascii="Courier New" w:eastAsia="宋体" w:hAnsi="Courier New" w:cs="Courier New"/>
+                <w:b/>
+                <w:bCs/>
+                <w:color w:val="8000FF"/>
+                <w:kern w:val="0"/>
+                <w:sz w:val="15"/>
+                <w:szCs w:val="15"/>
+              </w:rPr>
+              <w:t>,</w:t>
+            </w:r>
+            <w:r>
+              <w:rPr>
+                <w:rFonts w:ascii="Courier New" w:eastAsia="宋体" w:hAnsi="Courier New" w:cs="Courier New"/>
+                <w:b/>
+                <w:bCs/>
+                <w:color w:val="8000FF"/>
+                <w:kern w:val="0"/>
+                <w:sz w:val="15"/>
+                <w:szCs w:val="15"/>
+              </w:rPr>
+              <w:t xml:space="preserve"> //</w:t>
+            </w:r>
+            <w:r>
+              <w:rPr>
+                <w:rFonts w:ascii="Courier New" w:eastAsia="宋体" w:hAnsi="Courier New" w:cs="Courier New" w:hint="eastAsia"/>
+                <w:b/>
+                <w:bCs/>
+                <w:color w:val="8000FF"/>
+                <w:kern w:val="0"/>
+                <w:sz w:val="15"/>
+                <w:szCs w:val="15"/>
+              </w:rPr>
+              <w:t>问题</w:t>
+            </w:r>
+            <w:r>
+              <w:rPr>
+                <w:rFonts w:ascii="Courier New" w:eastAsia="宋体" w:hAnsi="Courier New" w:cs="Courier New" w:hint="eastAsia"/>
+                <w:b/>
+                <w:bCs/>
+                <w:color w:val="8000FF"/>
+                <w:kern w:val="0"/>
+                <w:sz w:val="15"/>
+                <w:szCs w:val="15"/>
+              </w:rPr>
+              <w:t>id</w:t>
+            </w:r>
+          </w:p>
+          <w:p>
+            <w:pPr>
+              <w:widowControl/>
+              <w:shd w:val="clear" w:color="auto" w:fill="FFFFFF"/>
+              <w:rPr>
+                <w:rFonts w:ascii="Courier New" w:eastAsia="宋体" w:hAnsi="Courier New" w:cs="Courier New" w:hint="eastAsia"/>
+                <w:color w:val="000000"/>
+                <w:kern w:val="0"/>
+                <w:sz w:val="15"/>
+                <w:szCs w:val="15"/>
+              </w:rPr>
+            </w:pPr>
+            <w:r>
+              <w:rPr>
+                <w:rFonts w:ascii="Courier New" w:eastAsia="宋体" w:hAnsi="Courier New" w:cs="Courier New"/>
+                <w:color w:val="000000"/>
+                <w:kern w:val="0"/>
+                <w:sz w:val="15"/>
+                <w:szCs w:val="15"/>
+              </w:rPr>
+              <w:t xml:space="preserve">          </w:t>
+            </w:r>
+            <w:r>
+              <w:rPr>
+                <w:rFonts w:ascii="Courier New" w:eastAsia="宋体" w:hAnsi="Courier New" w:cs="Courier New"/>
+                <w:color w:val="800000"/>
+                <w:kern w:val="0"/>
+                <w:sz w:val="15"/>
+                <w:szCs w:val="15"/>
+              </w:rPr>
+              <w:t>"selectlist"</w:t>
+            </w:r>
+            <w:r>
+              <w:rPr>
+                <w:rFonts w:ascii="Courier New" w:eastAsia="宋体" w:hAnsi="Courier New" w:cs="Courier New"/>
+                <w:b/>
+                <w:bCs/>
+                <w:color w:val="8000FF"/>
+                <w:kern w:val="0"/>
+                <w:sz w:val="15"/>
+                <w:szCs w:val="15"/>
+              </w:rPr>
+              <w:t>:</w:t>
+            </w:r>
+            <w:r>
+              <w:rPr>
+                <w:rFonts w:ascii="Courier New" w:eastAsia="宋体" w:hAnsi="Courier New" w:cs="Courier New"/>
+                <w:b/>
+                <w:bCs/>
+                <w:color w:val="8000FF"/>
+                <w:kern w:val="0"/>
+                <w:sz w:val="15"/>
+                <w:szCs w:val="15"/>
+              </w:rPr>
+              <w:t xml:space="preserve"> //</w:t>
+            </w:r>
+            <w:r>
+              <w:rPr>
+                <w:rFonts w:ascii="Courier New" w:eastAsia="宋体" w:hAnsi="Courier New" w:cs="Courier New" w:hint="eastAsia"/>
+                <w:b/>
+                <w:bCs/>
+                <w:color w:val="8000FF"/>
+                <w:kern w:val="0"/>
+                <w:sz w:val="15"/>
+                <w:szCs w:val="15"/>
+              </w:rPr>
+              <w:t>问题选项数组</w:t>
+            </w:r>
+          </w:p>
+          <w:p>
+            <w:pPr>
+              <w:widowControl/>
+              <w:shd w:val="clear" w:color="auto" w:fill="FFFFFF"/>
+              <w:rPr>
+                <w:rFonts w:ascii="Courier New" w:eastAsia="宋体" w:hAnsi="Courier New" w:cs="Courier New"/>
+                <w:color w:val="000000"/>
+                <w:kern w:val="0"/>
+                <w:sz w:val="15"/>
+                <w:szCs w:val="15"/>
+              </w:rPr>
+            </w:pPr>
+            <w:r>
+              <w:rPr>
+                <w:rFonts w:ascii="Courier New" w:eastAsia="宋体" w:hAnsi="Courier New" w:cs="Courier New"/>
+                <w:color w:val="000000"/>
+                <w:kern w:val="0"/>
+                <w:sz w:val="15"/>
+                <w:szCs w:val="15"/>
+              </w:rPr>
+              <w:t xml:space="preserve">            </w:t>
+            </w:r>
+            <w:r>
+              <w:rPr>
+                <w:rFonts w:ascii="Courier New" w:eastAsia="宋体" w:hAnsi="Courier New" w:cs="Courier New"/>
+                <w:b/>
+                <w:bCs/>
+                <w:color w:val="8000FF"/>
+                <w:kern w:val="0"/>
+                <w:sz w:val="15"/>
+                <w:szCs w:val="15"/>
+              </w:rPr>
+              <w:t>[</w:t>
+            </w:r>
+          </w:p>
+          <w:p>
+            <w:pPr>
+              <w:widowControl/>
+              <w:shd w:val="clear" w:color="auto" w:fill="FFFFFF"/>
+              <w:rPr>
+                <w:rFonts w:ascii="Courier New" w:eastAsia="宋体" w:hAnsi="Courier New" w:cs="Courier New"/>
+                <w:color w:val="000000"/>
+                <w:kern w:val="0"/>
+                <w:sz w:val="15"/>
+                <w:szCs w:val="15"/>
+              </w:rPr>
+            </w:pPr>
+            <w:r>
+              <w:rPr>
+                <w:rFonts w:ascii="Courier New" w:eastAsia="宋体" w:hAnsi="Courier New" w:cs="Courier New"/>
+                <w:color w:val="000000"/>
+                <w:kern w:val="0"/>
+                <w:sz w:val="15"/>
+                <w:szCs w:val="15"/>
+              </w:rPr>
+              <w:t xml:space="preserve">              </w:t>
+            </w:r>
+            <w:r>
+              <w:rPr>
+                <w:rFonts w:ascii="Courier New" w:eastAsia="宋体" w:hAnsi="Courier New" w:cs="Courier New"/>
+                <w:b/>
+                <w:bCs/>
+                <w:color w:val="8000FF"/>
+                <w:kern w:val="0"/>
+                <w:sz w:val="15"/>
+                <w:szCs w:val="15"/>
+              </w:rPr>
+              <w:t>{</w:t>
+            </w:r>
+          </w:p>
+          <w:p>
+            <w:pPr>
+              <w:widowControl/>
+              <w:shd w:val="clear" w:color="auto" w:fill="FFFFFF"/>
+              <w:rPr>
+                <w:rFonts w:ascii="Courier New" w:eastAsia="宋体" w:hAnsi="Courier New" w:cs="Courier New" w:hint="eastAsia"/>
+                <w:color w:val="000000"/>
+                <w:kern w:val="0"/>
+                <w:sz w:val="15"/>
+                <w:szCs w:val="15"/>
+              </w:rPr>
+            </w:pPr>
+            <w:r>
+              <w:rPr>
+                <w:rFonts w:ascii="Courier New" w:eastAsia="宋体" w:hAnsi="Courier New" w:cs="Courier New"/>
+                <w:color w:val="000000"/>
+                <w:kern w:val="0"/>
+                <w:sz w:val="15"/>
+                <w:szCs w:val="15"/>
+              </w:rPr>
+              <w:t xml:space="preserve">                </w:t>
+            </w:r>
+            <w:r>
+              <w:rPr>
+                <w:rFonts w:ascii="Courier New" w:eastAsia="宋体" w:hAnsi="Courier New" w:cs="Courier New"/>
+                <w:color w:val="800000"/>
+                <w:kern w:val="0"/>
+                <w:sz w:val="15"/>
+                <w:szCs w:val="15"/>
+              </w:rPr>
+              <w:t>"type"</w:t>
+            </w:r>
+            <w:r>
+              <w:rPr>
+                <w:rFonts w:ascii="Courier New" w:eastAsia="宋体" w:hAnsi="Courier New" w:cs="Courier New"/>
+                <w:b/>
+                <w:bCs/>
+                <w:color w:val="8000FF"/>
+                <w:kern w:val="0"/>
+                <w:sz w:val="15"/>
+                <w:szCs w:val="15"/>
+              </w:rPr>
+              <w:t>:</w:t>
+            </w:r>
+            <w:r>
+              <w:rPr>
+                <w:rFonts w:ascii="Courier New" w:eastAsia="宋体" w:hAnsi="Courier New" w:cs="Courier New"/>
+                <w:color w:val="800000"/>
+                <w:kern w:val="0"/>
+                <w:sz w:val="15"/>
+                <w:szCs w:val="15"/>
+              </w:rPr>
+              <w:t>"textselect"</w:t>
+            </w:r>
+            <w:r>
+              <w:rPr>
+                <w:rFonts w:ascii="Courier New" w:eastAsia="宋体" w:hAnsi="Courier New" w:cs="Courier New"/>
+                <w:b/>
+                <w:bCs/>
+                <w:color w:val="8000FF"/>
+                <w:kern w:val="0"/>
+                <w:sz w:val="15"/>
+                <w:szCs w:val="15"/>
+              </w:rPr>
+              <w:t>,</w:t>
+            </w:r>
+            <w:r>
+              <w:rPr>
+                <w:rFonts w:ascii="Courier New" w:eastAsia="宋体" w:hAnsi="Courier New" w:cs="Courier New"/>
+                <w:b/>
+                <w:bCs/>
+                <w:color w:val="8000FF"/>
+                <w:kern w:val="0"/>
+                <w:sz w:val="15"/>
+                <w:szCs w:val="15"/>
+              </w:rPr>
+              <w:t xml:space="preserve"> //</w:t>
+            </w:r>
+            <w:r>
+              <w:rPr>
+                <w:rFonts w:ascii="Courier New" w:eastAsia="宋体" w:hAnsi="Courier New" w:cs="Courier New" w:hint="eastAsia"/>
+                <w:b/>
+                <w:bCs/>
+                <w:color w:val="8000FF"/>
+                <w:kern w:val="0"/>
+                <w:sz w:val="15"/>
+                <w:szCs w:val="15"/>
+              </w:rPr>
+              <w:t>选项类型</w:t>
+            </w:r>
+          </w:p>
+          <w:p>
+            <w:pPr>
+              <w:widowControl/>
+              <w:shd w:val="clear" w:color="auto" w:fill="FFFFFF"/>
+              <w:rPr>
+                <w:rFonts w:ascii="Courier New" w:eastAsia="宋体" w:hAnsi="Courier New" w:cs="Courier New" w:hint="eastAsia"/>
+                <w:color w:val="000000"/>
+                <w:kern w:val="0"/>
+                <w:sz w:val="15"/>
+                <w:szCs w:val="15"/>
+              </w:rPr>
+            </w:pPr>
+            <w:r>
+              <w:rPr>
+                <w:rFonts w:ascii="Courier New" w:eastAsia="宋体" w:hAnsi="Courier New" w:cs="Courier New"/>
+                <w:color w:val="000000"/>
+                <w:kern w:val="0"/>
+                <w:sz w:val="15"/>
+                <w:szCs w:val="15"/>
+              </w:rPr>
+              <w:t xml:space="preserve">                </w:t>
+            </w:r>
+            <w:r>
+              <w:rPr>
+                <w:rFonts w:ascii="Courier New" w:eastAsia="宋体" w:hAnsi="Courier New" w:cs="Courier New"/>
+                <w:color w:val="800000"/>
+                <w:kern w:val="0"/>
+                <w:sz w:val="15"/>
+                <w:szCs w:val="15"/>
+              </w:rPr>
+              <w:t>"title"</w:t>
+            </w:r>
+            <w:r>
+              <w:rPr>
+                <w:rFonts w:ascii="Courier New" w:eastAsia="宋体" w:hAnsi="Courier New" w:cs="Courier New"/>
+                <w:b/>
+                <w:bCs/>
+                <w:color w:val="8000FF"/>
+                <w:kern w:val="0"/>
+                <w:sz w:val="15"/>
+                <w:szCs w:val="15"/>
+              </w:rPr>
+              <w:t>:</w:t>
+            </w:r>
+            <w:r>
+              <w:rPr>
+                <w:rFonts w:ascii="Courier New" w:eastAsia="宋体" w:hAnsi="Courier New" w:cs="Courier New"/>
+                <w:color w:val="800000"/>
+                <w:kern w:val="0"/>
+                <w:sz w:val="15"/>
+                <w:szCs w:val="15"/>
+              </w:rPr>
+              <w:t>"one select"</w:t>
+            </w:r>
+            <w:r>
+              <w:rPr>
+                <w:rFonts w:ascii="Courier New" w:eastAsia="宋体" w:hAnsi="Courier New" w:cs="Courier New"/>
+                <w:color w:val="800000"/>
+                <w:kern w:val="0"/>
+                <w:sz w:val="15"/>
+                <w:szCs w:val="15"/>
+              </w:rPr>
+              <w:t xml:space="preserve"> //</w:t>
+            </w:r>
+            <w:r>
+              <w:rPr>
+                <w:rFonts w:ascii="Courier New" w:eastAsia="宋体" w:hAnsi="Courier New" w:cs="Courier New" w:hint="eastAsia"/>
+                <w:color w:val="800000"/>
+                <w:kern w:val="0"/>
+                <w:sz w:val="15"/>
+                <w:szCs w:val="15"/>
+              </w:rPr>
+              <w:t>选项标题</w:t>
+            </w:r>
+          </w:p>
+          <w:p>
+            <w:pPr>
+              <w:widowControl/>
+              <w:shd w:val="clear" w:color="auto" w:fill="FFFFFF"/>
+              <w:rPr>
+                <w:rFonts w:ascii="Courier New" w:eastAsia="宋体" w:hAnsi="Courier New" w:cs="Courier New"/>
+                <w:color w:val="000000"/>
+                <w:kern w:val="0"/>
+                <w:sz w:val="15"/>
+                <w:szCs w:val="15"/>
+              </w:rPr>
+            </w:pPr>
+            <w:r>
+              <w:rPr>
+                <w:rFonts w:ascii="Courier New" w:eastAsia="宋体" w:hAnsi="Courier New" w:cs="Courier New"/>
+                <w:color w:val="000000"/>
+                <w:kern w:val="0"/>
+                <w:sz w:val="15"/>
+                <w:szCs w:val="15"/>
+              </w:rPr>
+              <w:t xml:space="preserve">              </w:t>
+            </w:r>
+            <w:r>
+              <w:rPr>
+                <w:rFonts w:ascii="Courier New" w:eastAsia="宋体" w:hAnsi="Courier New" w:cs="Courier New"/>
+                <w:b/>
+                <w:bCs/>
+                <w:color w:val="8000FF"/>
+                <w:kern w:val="0"/>
+                <w:sz w:val="15"/>
+                <w:szCs w:val="15"/>
+              </w:rPr>
+              <w:t>},</w:t>
+            </w:r>
+          </w:p>
+          <w:p>
+            <w:pPr>
+              <w:widowControl/>
+              <w:shd w:val="clear" w:color="auto" w:fill="FFFFFF"/>
+              <w:rPr>
+                <w:rFonts w:ascii="Courier New" w:eastAsia="宋体" w:hAnsi="Courier New" w:cs="Courier New"/>
+                <w:color w:val="000000"/>
+                <w:kern w:val="0"/>
+                <w:sz w:val="15"/>
+                <w:szCs w:val="15"/>
+              </w:rPr>
+            </w:pPr>
+            <w:r>
+              <w:rPr>
+                <w:rFonts w:ascii="Courier New" w:eastAsia="宋体" w:hAnsi="Courier New" w:cs="Courier New"/>
+                <w:color w:val="000000"/>
+                <w:kern w:val="0"/>
+                <w:sz w:val="15"/>
+                <w:szCs w:val="15"/>
+              </w:rPr>
+              <w:t xml:space="preserve">              </w:t>
+            </w:r>
+            <w:r>
+              <w:rPr>
+                <w:rFonts w:ascii="Courier New" w:eastAsia="宋体" w:hAnsi="Courier New" w:cs="Courier New"/>
+                <w:b/>
+                <w:bCs/>
+                <w:color w:val="8000FF"/>
+                <w:kern w:val="0"/>
+                <w:sz w:val="15"/>
+                <w:szCs w:val="15"/>
+              </w:rPr>
+              <w:t>{</w:t>
+            </w:r>
+          </w:p>
+          <w:p>
+            <w:pPr>
+              <w:widowControl/>
+              <w:shd w:val="clear" w:color="auto" w:fill="FFFFFF"/>
+              <w:rPr>
+                <w:rFonts w:ascii="Courier New" w:eastAsia="宋体" w:hAnsi="Courier New" w:cs="Courier New"/>
+                <w:color w:val="000000"/>
+                <w:kern w:val="0"/>
+                <w:sz w:val="15"/>
+                <w:szCs w:val="15"/>
+              </w:rPr>
+            </w:pPr>
+            <w:r>
+              <w:rPr>
+                <w:rFonts w:ascii="Courier New" w:eastAsia="宋体" w:hAnsi="Courier New" w:cs="Courier New"/>
+                <w:color w:val="000000"/>
+                <w:kern w:val="0"/>
+                <w:sz w:val="15"/>
+                <w:szCs w:val="15"/>
+              </w:rPr>
+              <w:lastRenderedPageBreak/>
+              <w:t xml:space="preserve">                </w:t>
+            </w:r>
+            <w:r>
+              <w:rPr>
+                <w:rFonts w:ascii="Courier New" w:eastAsia="宋体" w:hAnsi="Courier New" w:cs="Courier New"/>
+                <w:color w:val="800000"/>
+                <w:kern w:val="0"/>
+                <w:sz w:val="15"/>
+                <w:szCs w:val="15"/>
+              </w:rPr>
+              <w:t>"type"</w:t>
+            </w:r>
+            <w:r>
+              <w:rPr>
+                <w:rFonts w:ascii="Courier New" w:eastAsia="宋体" w:hAnsi="Courier New" w:cs="Courier New"/>
+                <w:b/>
+                <w:bCs/>
+                <w:color w:val="8000FF"/>
+                <w:kern w:val="0"/>
+                <w:sz w:val="15"/>
+                <w:szCs w:val="15"/>
+              </w:rPr>
+              <w:t>:</w:t>
+            </w:r>
+            <w:r>
+              <w:rPr>
+                <w:rFonts w:ascii="Courier New" w:eastAsia="宋体" w:hAnsi="Courier New" w:cs="Courier New"/>
+                <w:color w:val="800000"/>
+                <w:kern w:val="0"/>
+                <w:sz w:val="15"/>
+                <w:szCs w:val="15"/>
+              </w:rPr>
+              <w:t>"textselect"</w:t>
+            </w:r>
+            <w:r>
+              <w:rPr>
+                <w:rFonts w:ascii="Courier New" w:eastAsia="宋体" w:hAnsi="Courier New" w:cs="Courier New"/>
+                <w:b/>
+                <w:bCs/>
+                <w:color w:val="8000FF"/>
+                <w:kern w:val="0"/>
+                <w:sz w:val="15"/>
+                <w:szCs w:val="15"/>
+              </w:rPr>
+              <w:t>,</w:t>
+            </w:r>
+          </w:p>
+          <w:p>
+            <w:pPr>
+              <w:widowControl/>
+              <w:shd w:val="clear" w:color="auto" w:fill="FFFFFF"/>
+              <w:rPr>
+                <w:rFonts w:ascii="Courier New" w:eastAsia="宋体" w:hAnsi="Courier New" w:cs="Courier New"/>
+                <w:color w:val="000000"/>
+                <w:kern w:val="0"/>
+                <w:sz w:val="15"/>
+                <w:szCs w:val="15"/>
+              </w:rPr>
+            </w:pPr>
+            <w:r>
+              <w:rPr>
+                <w:rFonts w:ascii="Courier New" w:eastAsia="宋体" w:hAnsi="Courier New" w:cs="Courier New"/>
+                <w:color w:val="000000"/>
+                <w:kern w:val="0"/>
+                <w:sz w:val="15"/>
+                <w:szCs w:val="15"/>
+              </w:rPr>
+              <w:t xml:space="preserve">                </w:t>
+            </w:r>
+            <w:r>
+              <w:rPr>
+                <w:rFonts w:ascii="Courier New" w:eastAsia="宋体" w:hAnsi="Courier New" w:cs="Courier New"/>
+                <w:color w:val="800000"/>
+                <w:kern w:val="0"/>
+                <w:sz w:val="15"/>
+                <w:szCs w:val="15"/>
+              </w:rPr>
+              <w:t>"title"</w:t>
+            </w:r>
+            <w:r>
+              <w:rPr>
+                <w:rFonts w:ascii="Courier New" w:eastAsia="宋体" w:hAnsi="Courier New" w:cs="Courier New"/>
+                <w:b/>
+                <w:bCs/>
+                <w:color w:val="8000FF"/>
+                <w:kern w:val="0"/>
+                <w:sz w:val="15"/>
+                <w:szCs w:val="15"/>
+              </w:rPr>
+              <w:t>:</w:t>
+            </w:r>
+            <w:r>
+              <w:rPr>
+                <w:rFonts w:ascii="Courier New" w:eastAsia="宋体" w:hAnsi="Courier New" w:cs="Courier New"/>
+                <w:color w:val="800000"/>
+                <w:kern w:val="0"/>
+                <w:sz w:val="15"/>
+                <w:szCs w:val="15"/>
+              </w:rPr>
+              <w:t>"two select"</w:t>
+            </w:r>
+          </w:p>
+          <w:p>
+            <w:pPr>
+              <w:widowControl/>
+              <w:shd w:val="clear" w:color="auto" w:fill="FFFFFF"/>
+              <w:rPr>
+                <w:rFonts w:ascii="Courier New" w:eastAsia="宋体" w:hAnsi="Courier New" w:cs="Courier New"/>
+                <w:color w:val="000000"/>
+                <w:kern w:val="0"/>
+                <w:sz w:val="15"/>
+                <w:szCs w:val="15"/>
+              </w:rPr>
+            </w:pPr>
+            <w:r>
+              <w:rPr>
+                <w:rFonts w:ascii="Courier New" w:eastAsia="宋体" w:hAnsi="Courier New" w:cs="Courier New"/>
+                <w:color w:val="000000"/>
+                <w:kern w:val="0"/>
+                <w:sz w:val="15"/>
+                <w:szCs w:val="15"/>
+              </w:rPr>
+              <w:t xml:space="preserve">              </w:t>
+            </w:r>
+            <w:r>
+              <w:rPr>
+                <w:rFonts w:ascii="Courier New" w:eastAsia="宋体" w:hAnsi="Courier New" w:cs="Courier New"/>
+                <w:b/>
+                <w:bCs/>
+                <w:color w:val="8000FF"/>
+                <w:kern w:val="0"/>
+                <w:sz w:val="15"/>
+                <w:szCs w:val="15"/>
+              </w:rPr>
+              <w:t>},</w:t>
+            </w:r>
+          </w:p>
+          <w:p>
+            <w:pPr>
+              <w:widowControl/>
+              <w:shd w:val="clear" w:color="auto" w:fill="FFFFFF"/>
+              <w:rPr>
+                <w:rFonts w:ascii="Courier New" w:eastAsia="宋体" w:hAnsi="Courier New" w:cs="Courier New"/>
+                <w:color w:val="000000"/>
+                <w:kern w:val="0"/>
+                <w:sz w:val="15"/>
+                <w:szCs w:val="15"/>
+              </w:rPr>
+            </w:pPr>
+            <w:r>
+              <w:rPr>
+                <w:rFonts w:ascii="Courier New" w:eastAsia="宋体" w:hAnsi="Courier New" w:cs="Courier New"/>
+                <w:color w:val="000000"/>
+                <w:kern w:val="0"/>
+                <w:sz w:val="15"/>
+                <w:szCs w:val="15"/>
+              </w:rPr>
+              <w:t xml:space="preserve">              </w:t>
+            </w:r>
+            <w:r>
+              <w:rPr>
+                <w:rFonts w:ascii="Courier New" w:eastAsia="宋体" w:hAnsi="Courier New" w:cs="Courier New"/>
+                <w:b/>
+                <w:bCs/>
+                <w:color w:val="8000FF"/>
+                <w:kern w:val="0"/>
+                <w:sz w:val="15"/>
+                <w:szCs w:val="15"/>
+              </w:rPr>
+              <w:t>{</w:t>
+            </w:r>
+          </w:p>
+          <w:p>
+            <w:pPr>
+              <w:widowControl/>
+              <w:shd w:val="clear" w:color="auto" w:fill="FFFFFF"/>
+              <w:rPr>
+                <w:rFonts w:ascii="Courier New" w:eastAsia="宋体" w:hAnsi="Courier New" w:cs="Courier New"/>
+                <w:color w:val="000000"/>
+                <w:kern w:val="0"/>
+                <w:sz w:val="15"/>
+                <w:szCs w:val="15"/>
+              </w:rPr>
+            </w:pPr>
+            <w:r>
+              <w:rPr>
+                <w:rFonts w:ascii="Courier New" w:eastAsia="宋体" w:hAnsi="Courier New" w:cs="Courier New"/>
+                <w:color w:val="000000"/>
+                <w:kern w:val="0"/>
+                <w:sz w:val="15"/>
+                <w:szCs w:val="15"/>
+              </w:rPr>
+              <w:t xml:space="preserve">                </w:t>
+            </w:r>
+            <w:r>
+              <w:rPr>
+                <w:rFonts w:ascii="Courier New" w:eastAsia="宋体" w:hAnsi="Courier New" w:cs="Courier New"/>
+                <w:color w:val="800000"/>
+                <w:kern w:val="0"/>
+                <w:sz w:val="15"/>
+                <w:szCs w:val="15"/>
+              </w:rPr>
+              <w:t>"type"</w:t>
+            </w:r>
+            <w:r>
+              <w:rPr>
+                <w:rFonts w:ascii="Courier New" w:eastAsia="宋体" w:hAnsi="Courier New" w:cs="Courier New"/>
+                <w:b/>
+                <w:bCs/>
+                <w:color w:val="8000FF"/>
+                <w:kern w:val="0"/>
+                <w:sz w:val="15"/>
+                <w:szCs w:val="15"/>
+              </w:rPr>
+              <w:t>:</w:t>
+            </w:r>
+            <w:r>
+              <w:rPr>
+                <w:rFonts w:ascii="Courier New" w:eastAsia="宋体" w:hAnsi="Courier New" w:cs="Courier New"/>
+                <w:color w:val="800000"/>
+                <w:kern w:val="0"/>
+                <w:sz w:val="15"/>
+                <w:szCs w:val="15"/>
+              </w:rPr>
+              <w:t>"textselect"</w:t>
+            </w:r>
+            <w:r>
+              <w:rPr>
+                <w:rFonts w:ascii="Courier New" w:eastAsia="宋体" w:hAnsi="Courier New" w:cs="Courier New"/>
+                <w:b/>
+                <w:bCs/>
+                <w:color w:val="8000FF"/>
+                <w:kern w:val="0"/>
+                <w:sz w:val="15"/>
+                <w:szCs w:val="15"/>
+              </w:rPr>
+              <w:t>,</w:t>
+            </w:r>
+          </w:p>
+          <w:p>
+            <w:pPr>
+              <w:widowControl/>
+              <w:shd w:val="clear" w:color="auto" w:fill="FFFFFF"/>
+              <w:rPr>
+                <w:rFonts w:ascii="Courier New" w:eastAsia="宋体" w:hAnsi="Courier New" w:cs="Courier New"/>
+                <w:color w:val="000000"/>
+                <w:kern w:val="0"/>
+                <w:sz w:val="15"/>
+                <w:szCs w:val="15"/>
+              </w:rPr>
+            </w:pPr>
+            <w:r>
+              <w:rPr>
+                <w:rFonts w:ascii="Courier New" w:eastAsia="宋体" w:hAnsi="Courier New" w:cs="Courier New"/>
+                <w:color w:val="000000"/>
+                <w:kern w:val="0"/>
+                <w:sz w:val="15"/>
+                <w:szCs w:val="15"/>
+              </w:rPr>
+              <w:t xml:space="preserve">                </w:t>
+            </w:r>
+            <w:r>
+              <w:rPr>
+                <w:rFonts w:ascii="Courier New" w:eastAsia="宋体" w:hAnsi="Courier New" w:cs="Courier New"/>
+                <w:color w:val="800000"/>
+                <w:kern w:val="0"/>
+                <w:sz w:val="15"/>
+                <w:szCs w:val="15"/>
+              </w:rPr>
+              <w:t>"title"</w:t>
+            </w:r>
+            <w:r>
+              <w:rPr>
+                <w:rFonts w:ascii="Courier New" w:eastAsia="宋体" w:hAnsi="Courier New" w:cs="Courier New"/>
+                <w:b/>
+                <w:bCs/>
+                <w:color w:val="8000FF"/>
+                <w:kern w:val="0"/>
+                <w:sz w:val="15"/>
+                <w:szCs w:val="15"/>
+              </w:rPr>
+              <w:t>:</w:t>
+            </w:r>
+            <w:r>
+              <w:rPr>
+                <w:rFonts w:ascii="Courier New" w:eastAsia="宋体" w:hAnsi="Courier New" w:cs="Courier New"/>
+                <w:color w:val="800000"/>
+                <w:kern w:val="0"/>
+                <w:sz w:val="15"/>
+                <w:szCs w:val="15"/>
+              </w:rPr>
+              <w:t>"three select"</w:t>
+            </w:r>
+          </w:p>
+          <w:p>
+            <w:pPr>
+              <w:widowControl/>
+              <w:shd w:val="clear" w:color="auto" w:fill="FFFFFF"/>
+              <w:rPr>
+                <w:rFonts w:ascii="Courier New" w:eastAsia="宋体" w:hAnsi="Courier New" w:cs="Courier New"/>
+                <w:color w:val="000000"/>
+                <w:kern w:val="0"/>
+                <w:sz w:val="15"/>
+                <w:szCs w:val="15"/>
+              </w:rPr>
+            </w:pPr>
+            <w:r>
+              <w:rPr>
+                <w:rFonts w:ascii="Courier New" w:eastAsia="宋体" w:hAnsi="Courier New" w:cs="Courier New"/>
+                <w:color w:val="000000"/>
+                <w:kern w:val="0"/>
+                <w:sz w:val="15"/>
+                <w:szCs w:val="15"/>
+              </w:rPr>
+              <w:t xml:space="preserve">              </w:t>
+            </w:r>
+            <w:r>
+              <w:rPr>
+                <w:rFonts w:ascii="Courier New" w:eastAsia="宋体" w:hAnsi="Courier New" w:cs="Courier New"/>
+                <w:b/>
+                <w:bCs/>
+                <w:color w:val="8000FF"/>
+                <w:kern w:val="0"/>
+                <w:sz w:val="15"/>
+                <w:szCs w:val="15"/>
+              </w:rPr>
+              <w:t>},</w:t>
+            </w:r>
+          </w:p>
+          <w:p>
+            <w:pPr>
+              <w:widowControl/>
+              <w:shd w:val="clear" w:color="auto" w:fill="FFFFFF"/>
+              <w:rPr>
+                <w:rFonts w:ascii="Courier New" w:eastAsia="宋体" w:hAnsi="Courier New" w:cs="Courier New"/>
+                <w:color w:val="000000"/>
+                <w:kern w:val="0"/>
+                <w:sz w:val="15"/>
+                <w:szCs w:val="15"/>
+              </w:rPr>
+            </w:pPr>
+            <w:r>
+              <w:rPr>
+                <w:rFonts w:ascii="Courier New" w:eastAsia="宋体" w:hAnsi="Courier New" w:cs="Courier New"/>
+                <w:color w:val="000000"/>
+                <w:kern w:val="0"/>
+                <w:sz w:val="15"/>
+                <w:szCs w:val="15"/>
+              </w:rPr>
+              <w:t xml:space="preserve">              </w:t>
+            </w:r>
+            <w:r>
+              <w:rPr>
+                <w:rFonts w:ascii="Courier New" w:eastAsia="宋体" w:hAnsi="Courier New" w:cs="Courier New"/>
+                <w:b/>
+                <w:bCs/>
+                <w:color w:val="8000FF"/>
+                <w:kern w:val="0"/>
+                <w:sz w:val="15"/>
+                <w:szCs w:val="15"/>
+              </w:rPr>
+              <w:t>{</w:t>
+            </w:r>
+          </w:p>
+          <w:p>
+            <w:pPr>
+              <w:widowControl/>
+              <w:shd w:val="clear" w:color="auto" w:fill="FFFFFF"/>
+              <w:rPr>
+                <w:rFonts w:ascii="Courier New" w:eastAsia="宋体" w:hAnsi="Courier New" w:cs="Courier New"/>
+                <w:color w:val="000000"/>
+                <w:kern w:val="0"/>
+                <w:sz w:val="15"/>
+                <w:szCs w:val="15"/>
+              </w:rPr>
+            </w:pPr>
+            <w:r>
+              <w:rPr>
+                <w:rFonts w:ascii="Courier New" w:eastAsia="宋体" w:hAnsi="Courier New" w:cs="Courier New"/>
+                <w:color w:val="000000"/>
+                <w:kern w:val="0"/>
+                <w:sz w:val="15"/>
+                <w:szCs w:val="15"/>
+              </w:rPr>
+              <w:t xml:space="preserve">                </w:t>
+            </w:r>
+            <w:r>
+              <w:rPr>
+                <w:rFonts w:ascii="Courier New" w:eastAsia="宋体" w:hAnsi="Courier New" w:cs="Courier New"/>
+                <w:color w:val="800000"/>
+                <w:kern w:val="0"/>
+                <w:sz w:val="15"/>
+                <w:szCs w:val="15"/>
+              </w:rPr>
+              <w:t>"type"</w:t>
+            </w:r>
+            <w:r>
+              <w:rPr>
+                <w:rFonts w:ascii="Courier New" w:eastAsia="宋体" w:hAnsi="Courier New" w:cs="Courier New"/>
+                <w:b/>
+                <w:bCs/>
+                <w:color w:val="8000FF"/>
+                <w:kern w:val="0"/>
+                <w:sz w:val="15"/>
+                <w:szCs w:val="15"/>
+              </w:rPr>
+              <w:t>:</w:t>
+            </w:r>
+            <w:r>
+              <w:rPr>
+                <w:rFonts w:ascii="Courier New" w:eastAsia="宋体" w:hAnsi="Courier New" w:cs="Courier New"/>
+                <w:color w:val="800000"/>
+                <w:kern w:val="0"/>
+                <w:sz w:val="15"/>
+                <w:szCs w:val="15"/>
+              </w:rPr>
+              <w:t>"textselect"</w:t>
+            </w:r>
+            <w:r>
+              <w:rPr>
+                <w:rFonts w:ascii="Courier New" w:eastAsia="宋体" w:hAnsi="Courier New" w:cs="Courier New"/>
+                <w:b/>
+                <w:bCs/>
+                <w:color w:val="8000FF"/>
+                <w:kern w:val="0"/>
+                <w:sz w:val="15"/>
+                <w:szCs w:val="15"/>
+              </w:rPr>
+              <w:t>,</w:t>
+            </w:r>
+          </w:p>
+          <w:p>
+            <w:pPr>
+              <w:widowControl/>
+              <w:shd w:val="clear" w:color="auto" w:fill="FFFFFF"/>
+              <w:rPr>
+                <w:rFonts w:ascii="Courier New" w:eastAsia="宋体" w:hAnsi="Courier New" w:cs="Courier New"/>
+                <w:color w:val="000000"/>
+                <w:kern w:val="0"/>
+                <w:sz w:val="15"/>
+                <w:szCs w:val="15"/>
+              </w:rPr>
+            </w:pPr>
+            <w:r>
+              <w:rPr>
+                <w:rFonts w:ascii="Courier New" w:eastAsia="宋体" w:hAnsi="Courier New" w:cs="Courier New"/>
+                <w:color w:val="000000"/>
+                <w:kern w:val="0"/>
+                <w:sz w:val="15"/>
+                <w:szCs w:val="15"/>
+              </w:rPr>
+              <w:t xml:space="preserve">                </w:t>
+            </w:r>
+            <w:r>
+              <w:rPr>
+                <w:rFonts w:ascii="Courier New" w:eastAsia="宋体" w:hAnsi="Courier New" w:cs="Courier New"/>
+                <w:color w:val="800000"/>
+                <w:kern w:val="0"/>
+                <w:sz w:val="15"/>
+                <w:szCs w:val="15"/>
+              </w:rPr>
+              <w:t>"title"</w:t>
+            </w:r>
+            <w:r>
+              <w:rPr>
+                <w:rFonts w:ascii="Courier New" w:eastAsia="宋体" w:hAnsi="Courier New" w:cs="Courier New"/>
+                <w:b/>
+                <w:bCs/>
+                <w:color w:val="8000FF"/>
+                <w:kern w:val="0"/>
+                <w:sz w:val="15"/>
+                <w:szCs w:val="15"/>
+              </w:rPr>
+              <w:t>:</w:t>
+            </w:r>
+            <w:r>
+              <w:rPr>
+                <w:rFonts w:ascii="Courier New" w:eastAsia="宋体" w:hAnsi="Courier New" w:cs="Courier New"/>
+                <w:color w:val="800000"/>
+                <w:kern w:val="0"/>
+                <w:sz w:val="15"/>
+                <w:szCs w:val="15"/>
+              </w:rPr>
+              <w:t>"four select"</w:t>
+            </w:r>
+          </w:p>
+          <w:p>
+            <w:pPr>
+              <w:widowControl/>
+              <w:shd w:val="clear" w:color="auto" w:fill="FFFFFF"/>
+              <w:rPr>
+                <w:rFonts w:ascii="Courier New" w:eastAsia="宋体" w:hAnsi="Courier New" w:cs="Courier New"/>
+                <w:color w:val="000000"/>
+                <w:kern w:val="0"/>
+                <w:sz w:val="15"/>
+                <w:szCs w:val="15"/>
+              </w:rPr>
+            </w:pPr>
+            <w:r>
+              <w:rPr>
+                <w:rFonts w:ascii="Courier New" w:eastAsia="宋体" w:hAnsi="Courier New" w:cs="Courier New"/>
+                <w:color w:val="000000"/>
+                <w:kern w:val="0"/>
+                <w:sz w:val="15"/>
+                <w:szCs w:val="15"/>
+              </w:rPr>
+              <w:t xml:space="preserve">              </w:t>
+            </w:r>
+            <w:r>
+              <w:rPr>
+                <w:rFonts w:ascii="Courier New" w:eastAsia="宋体" w:hAnsi="Courier New" w:cs="Courier New"/>
+                <w:b/>
+                <w:bCs/>
+                <w:color w:val="8000FF"/>
+                <w:kern w:val="0"/>
+                <w:sz w:val="15"/>
+                <w:szCs w:val="15"/>
+              </w:rPr>
+              <w:t>}</w:t>
+            </w:r>
+          </w:p>
+          <w:p>
+            <w:pPr>
+              <w:widowControl/>
+              <w:shd w:val="clear" w:color="auto" w:fill="FFFFFF"/>
+              <w:rPr>
+                <w:rFonts w:ascii="Courier New" w:eastAsia="宋体" w:hAnsi="Courier New" w:cs="Courier New"/>
+                <w:color w:val="000000"/>
+                <w:kern w:val="0"/>
+                <w:sz w:val="15"/>
+                <w:szCs w:val="15"/>
+              </w:rPr>
+            </w:pPr>
+            <w:r>
+              <w:rPr>
+                <w:rFonts w:ascii="Courier New" w:eastAsia="宋体" w:hAnsi="Courier New" w:cs="Courier New"/>
+                <w:color w:val="000000"/>
+                <w:kern w:val="0"/>
+                <w:sz w:val="15"/>
+                <w:szCs w:val="15"/>
+              </w:rPr>
+              <w:t xml:space="preserve">            </w:t>
+            </w:r>
+            <w:r>
+              <w:rPr>
+                <w:rFonts w:ascii="Courier New" w:eastAsia="宋体" w:hAnsi="Courier New" w:cs="Courier New"/>
+                <w:b/>
+                <w:bCs/>
+                <w:color w:val="8000FF"/>
+                <w:kern w:val="0"/>
+                <w:sz w:val="15"/>
+                <w:szCs w:val="15"/>
+              </w:rPr>
+              <w:t>],</w:t>
+            </w:r>
+          </w:p>
+          <w:p>
+            <w:pPr>
+              <w:widowControl/>
+              <w:shd w:val="clear" w:color="auto" w:fill="FFFFFF"/>
+              <w:rPr>
+                <w:rFonts w:ascii="Courier New" w:eastAsia="宋体" w:hAnsi="Courier New" w:cs="Courier New" w:hint="eastAsia"/>
+                <w:color w:val="000000"/>
+                <w:kern w:val="0"/>
+                <w:sz w:val="15"/>
+                <w:szCs w:val="15"/>
+              </w:rPr>
+            </w:pPr>
+            <w:r>
+              <w:rPr>
+                <w:rFonts w:ascii="Courier New" w:eastAsia="宋体" w:hAnsi="Courier New" w:cs="Courier New"/>
+                <w:color w:val="000000"/>
+                <w:kern w:val="0"/>
+                <w:sz w:val="15"/>
+                <w:szCs w:val="15"/>
+              </w:rPr>
+              <w:t xml:space="preserve">          </w:t>
+            </w:r>
+            <w:r>
+              <w:rPr>
+                <w:rFonts w:ascii="Courier New" w:eastAsia="宋体" w:hAnsi="Courier New" w:cs="Courier New"/>
+                <w:color w:val="800000"/>
+                <w:kern w:val="0"/>
+                <w:sz w:val="15"/>
+                <w:szCs w:val="15"/>
+              </w:rPr>
+              <w:t>"ifhasprecedent"</w:t>
+            </w:r>
+            <w:r>
+              <w:rPr>
+                <w:rFonts w:ascii="Courier New" w:eastAsia="宋体" w:hAnsi="Courier New" w:cs="Courier New"/>
+                <w:b/>
+                <w:bCs/>
+                <w:color w:val="8000FF"/>
+                <w:kern w:val="0"/>
+                <w:sz w:val="15"/>
+                <w:szCs w:val="15"/>
+              </w:rPr>
+              <w:t>:</w:t>
+            </w:r>
+            <w:r>
+              <w:rPr>
+                <w:rFonts w:ascii="Courier New" w:eastAsia="宋体" w:hAnsi="Courier New" w:cs="Courier New"/>
+                <w:color w:val="000000"/>
+                <w:kern w:val="0"/>
+                <w:sz w:val="15"/>
+                <w:szCs w:val="15"/>
+              </w:rPr>
+              <w:t>false</w:t>
+            </w:r>
+            <w:r>
+              <w:rPr>
+                <w:rFonts w:ascii="Courier New" w:eastAsia="宋体" w:hAnsi="Courier New" w:cs="Courier New"/>
+                <w:b/>
+                <w:bCs/>
+                <w:color w:val="8000FF"/>
+                <w:kern w:val="0"/>
+                <w:sz w:val="15"/>
+                <w:szCs w:val="15"/>
+              </w:rPr>
+              <w:t>,</w:t>
+            </w:r>
+            <w:r>
+              <w:rPr>
+                <w:rFonts w:ascii="Courier New" w:eastAsia="宋体" w:hAnsi="Courier New" w:cs="Courier New"/>
+                <w:b/>
+                <w:bCs/>
+                <w:color w:val="8000FF"/>
+                <w:kern w:val="0"/>
+                <w:sz w:val="15"/>
+                <w:szCs w:val="15"/>
+              </w:rPr>
+              <w:t xml:space="preserve"> //</w:t>
+            </w:r>
+            <w:r>
+              <w:rPr>
+                <w:rFonts w:ascii="Courier New" w:eastAsia="宋体" w:hAnsi="Courier New" w:cs="Courier New" w:hint="eastAsia"/>
+                <w:b/>
+                <w:bCs/>
+                <w:color w:val="8000FF"/>
+                <w:kern w:val="0"/>
+                <w:sz w:val="15"/>
+                <w:szCs w:val="15"/>
+              </w:rPr>
+              <w:t>该问题是否具备前置问题</w:t>
+            </w:r>
+          </w:p>
+          <w:p>
+            <w:pPr>
+              <w:widowControl/>
+              <w:shd w:val="clear" w:color="auto" w:fill="FFFFFF"/>
+              <w:rPr>
+                <w:rFonts w:ascii="Courier New" w:eastAsia="宋体" w:hAnsi="Courier New" w:cs="Courier New" w:hint="eastAsia"/>
+                <w:color w:val="000000"/>
+                <w:kern w:val="0"/>
+                <w:sz w:val="15"/>
+                <w:szCs w:val="15"/>
+              </w:rPr>
+            </w:pPr>
+            <w:r>
+              <w:rPr>
+                <w:rFonts w:ascii="Courier New" w:eastAsia="宋体" w:hAnsi="Courier New" w:cs="Courier New"/>
+                <w:color w:val="000000"/>
+                <w:kern w:val="0"/>
+                <w:sz w:val="15"/>
+                <w:szCs w:val="15"/>
+              </w:rPr>
+              <w:t xml:space="preserve">          </w:t>
+            </w:r>
+            <w:r>
+              <w:rPr>
+                <w:rFonts w:ascii="Courier New" w:eastAsia="宋体" w:hAnsi="Courier New" w:cs="Courier New"/>
+                <w:color w:val="800000"/>
+                <w:kern w:val="0"/>
+                <w:sz w:val="15"/>
+                <w:szCs w:val="15"/>
+              </w:rPr>
+              <w:t>"type"</w:t>
+            </w:r>
+            <w:r>
+              <w:rPr>
+                <w:rFonts w:ascii="Courier New" w:eastAsia="宋体" w:hAnsi="Courier New" w:cs="Courier New"/>
+                <w:b/>
+                <w:bCs/>
+                <w:color w:val="8000FF"/>
+                <w:kern w:val="0"/>
+                <w:sz w:val="15"/>
+                <w:szCs w:val="15"/>
+              </w:rPr>
+              <w:t>:</w:t>
+            </w:r>
+            <w:r>
+              <w:rPr>
+                <w:rFonts w:ascii="Courier New" w:eastAsia="宋体" w:hAnsi="Courier New" w:cs="Courier New"/>
+                <w:color w:val="800000"/>
+                <w:kern w:val="0"/>
+                <w:sz w:val="15"/>
+                <w:szCs w:val="15"/>
+              </w:rPr>
+              <w:t>"singleselect"</w:t>
+            </w:r>
+            <w:r>
+              <w:rPr>
+                <w:rFonts w:ascii="Courier New" w:eastAsia="宋体" w:hAnsi="Courier New" w:cs="Courier New"/>
+                <w:b/>
+                <w:bCs/>
+                <w:color w:val="8000FF"/>
+                <w:kern w:val="0"/>
+                <w:sz w:val="15"/>
+                <w:szCs w:val="15"/>
+              </w:rPr>
+              <w:t>,</w:t>
+            </w:r>
+            <w:r>
+              <w:rPr>
+                <w:rFonts w:ascii="Courier New" w:eastAsia="宋体" w:hAnsi="Courier New" w:cs="Courier New"/>
+                <w:b/>
+                <w:bCs/>
+                <w:color w:val="8000FF"/>
+                <w:kern w:val="0"/>
+                <w:sz w:val="15"/>
+                <w:szCs w:val="15"/>
+              </w:rPr>
+              <w:t xml:space="preserve">  //</w:t>
+            </w:r>
+            <w:r>
+              <w:rPr>
+                <w:rFonts w:ascii="Courier New" w:eastAsia="宋体" w:hAnsi="Courier New" w:cs="Courier New" w:hint="eastAsia"/>
+                <w:b/>
+                <w:bCs/>
+                <w:color w:val="8000FF"/>
+                <w:kern w:val="0"/>
+                <w:sz w:val="15"/>
+                <w:szCs w:val="15"/>
+              </w:rPr>
+              <w:t>问题类型</w:t>
+            </w:r>
+          </w:p>
+          <w:p>
+            <w:pPr>
+              <w:widowControl/>
+              <w:shd w:val="clear" w:color="auto" w:fill="FFFFFF"/>
+              <w:rPr>
+                <w:rFonts w:ascii="Courier New" w:eastAsia="宋体" w:hAnsi="Courier New" w:cs="Courier New" w:hint="eastAsia"/>
+                <w:color w:val="000000"/>
+                <w:kern w:val="0"/>
+                <w:sz w:val="15"/>
+                <w:szCs w:val="15"/>
+              </w:rPr>
+            </w:pPr>
+            <w:r>
+              <w:rPr>
+                <w:rFonts w:ascii="Courier New" w:eastAsia="宋体" w:hAnsi="Courier New" w:cs="Courier New"/>
+                <w:color w:val="000000"/>
+                <w:kern w:val="0"/>
+                <w:sz w:val="15"/>
+                <w:szCs w:val="15"/>
+              </w:rPr>
+              <w:t xml:space="preserve">          </w:t>
+            </w:r>
+            <w:r>
+              <w:rPr>
+                <w:rFonts w:ascii="Courier New" w:eastAsia="宋体" w:hAnsi="Courier New" w:cs="Courier New"/>
+                <w:color w:val="800000"/>
+                <w:kern w:val="0"/>
+                <w:sz w:val="15"/>
+                <w:szCs w:val="15"/>
+              </w:rPr>
+              <w:t>"title"</w:t>
+            </w:r>
+            <w:r>
+              <w:rPr>
+                <w:rFonts w:ascii="Courier New" w:eastAsia="宋体" w:hAnsi="Courier New" w:cs="Courier New"/>
+                <w:b/>
+                <w:bCs/>
+                <w:color w:val="8000FF"/>
+                <w:kern w:val="0"/>
+                <w:sz w:val="15"/>
+                <w:szCs w:val="15"/>
+              </w:rPr>
+              <w:t>:</w:t>
+            </w:r>
+            <w:r>
+              <w:rPr>
+                <w:rFonts w:ascii="Courier New" w:eastAsia="宋体" w:hAnsi="Courier New" w:cs="Courier New"/>
+                <w:color w:val="800000"/>
+                <w:kern w:val="0"/>
+                <w:sz w:val="15"/>
+                <w:szCs w:val="15"/>
+              </w:rPr>
+              <w:t>"Which one do you like?"</w:t>
+            </w:r>
+            <w:r>
+              <w:rPr>
+                <w:rFonts w:ascii="Courier New" w:eastAsia="宋体" w:hAnsi="Courier New" w:cs="Courier New"/>
+                <w:color w:val="800000"/>
+                <w:kern w:val="0"/>
+                <w:sz w:val="15"/>
+                <w:szCs w:val="15"/>
+              </w:rPr>
+              <w:t xml:space="preserve"> //</w:t>
+            </w:r>
+            <w:r>
+              <w:rPr>
+                <w:rFonts w:ascii="Courier New" w:eastAsia="宋体" w:hAnsi="Courier New" w:cs="Courier New" w:hint="eastAsia"/>
+                <w:color w:val="800000"/>
+                <w:kern w:val="0"/>
+                <w:sz w:val="15"/>
+                <w:szCs w:val="15"/>
+              </w:rPr>
+              <w:t>问题标题</w:t>
+            </w:r>
+          </w:p>
+          <w:p>
+            <w:pPr>
+              <w:widowControl/>
+              <w:shd w:val="clear" w:color="auto" w:fill="FFFFFF"/>
+              <w:rPr>
+                <w:rFonts w:ascii="Courier New" w:eastAsia="宋体" w:hAnsi="Courier New" w:cs="Courier New"/>
+                <w:color w:val="000000"/>
+                <w:kern w:val="0"/>
+                <w:sz w:val="15"/>
+                <w:szCs w:val="15"/>
+              </w:rPr>
+            </w:pPr>
+            <w:r>
+              <w:rPr>
+                <w:rFonts w:ascii="Courier New" w:eastAsia="宋体" w:hAnsi="Courier New" w:cs="Courier New"/>
+                <w:color w:val="000000"/>
+                <w:kern w:val="0"/>
+                <w:sz w:val="15"/>
+                <w:szCs w:val="15"/>
+              </w:rPr>
+              <w:t xml:space="preserve">      </w:t>
+            </w:r>
+            <w:r>
+              <w:rPr>
+                <w:rFonts w:ascii="Courier New" w:eastAsia="宋体" w:hAnsi="Courier New" w:cs="Courier New"/>
+                <w:b/>
+                <w:bCs/>
+                <w:color w:val="8000FF"/>
+                <w:kern w:val="0"/>
+                <w:sz w:val="15"/>
+                <w:szCs w:val="15"/>
+              </w:rPr>
+              <w:t>},</w:t>
+            </w:r>
+          </w:p>
+          <w:p>
+            <w:pPr>
+              <w:widowControl/>
+              <w:shd w:val="clear" w:color="auto" w:fill="FFFFFF"/>
+              <w:rPr>
+                <w:rFonts w:ascii="Courier New" w:eastAsia="宋体" w:hAnsi="Courier New" w:cs="Courier New"/>
+                <w:color w:val="000000"/>
+                <w:kern w:val="0"/>
+                <w:sz w:val="15"/>
+                <w:szCs w:val="15"/>
+              </w:rPr>
+            </w:pPr>
+            <w:r>
+              <w:rPr>
+                <w:rFonts w:ascii="Courier New" w:eastAsia="宋体" w:hAnsi="Courier New" w:cs="Courier New"/>
+                <w:color w:val="000000"/>
+                <w:kern w:val="0"/>
+                <w:sz w:val="15"/>
+                <w:szCs w:val="15"/>
+              </w:rPr>
+              <w:t xml:space="preserve">      </w:t>
+            </w:r>
+            <w:r>
+              <w:rPr>
+                <w:rFonts w:ascii="Courier New" w:eastAsia="宋体" w:hAnsi="Courier New" w:cs="Courier New"/>
+                <w:b/>
+                <w:bCs/>
+                <w:color w:val="8000FF"/>
+                <w:kern w:val="0"/>
+                <w:sz w:val="15"/>
+                <w:szCs w:val="15"/>
+              </w:rPr>
+              <w:t>{</w:t>
+            </w:r>
+          </w:p>
+          <w:p>
+            <w:pPr>
+              <w:widowControl/>
+              <w:shd w:val="clear" w:color="auto" w:fill="FFFFFF"/>
+              <w:rPr>
+                <w:rFonts w:ascii="Courier New" w:eastAsia="宋体" w:hAnsi="Courier New" w:cs="Courier New"/>
+                <w:color w:val="000000"/>
+                <w:kern w:val="0"/>
+                <w:sz w:val="15"/>
+                <w:szCs w:val="15"/>
+              </w:rPr>
+            </w:pPr>
+            <w:r>
+              <w:rPr>
+                <w:rFonts w:ascii="Courier New" w:eastAsia="宋体" w:hAnsi="Courier New" w:cs="Courier New"/>
+                <w:color w:val="000000"/>
+                <w:kern w:val="0"/>
+                <w:sz w:val="15"/>
+                <w:szCs w:val="15"/>
+              </w:rPr>
+              <w:t xml:space="preserve">          </w:t>
+            </w:r>
+            <w:r>
+              <w:rPr>
+                <w:rFonts w:ascii="Courier New" w:eastAsia="宋体" w:hAnsi="Courier New" w:cs="Courier New"/>
+                <w:color w:val="800000"/>
+                <w:kern w:val="0"/>
+                <w:sz w:val="15"/>
+                <w:szCs w:val="15"/>
+              </w:rPr>
+              <w:t>"_id"</w:t>
+            </w:r>
+            <w:r>
+              <w:rPr>
+                <w:rFonts w:ascii="Courier New" w:eastAsia="宋体" w:hAnsi="Courier New" w:cs="Courier New"/>
+                <w:b/>
+                <w:bCs/>
+                <w:color w:val="8000FF"/>
+                <w:kern w:val="0"/>
+                <w:sz w:val="15"/>
+                <w:szCs w:val="15"/>
+              </w:rPr>
+              <w:t>:</w:t>
+            </w:r>
+            <w:r>
+              <w:rPr>
+                <w:rFonts w:ascii="Courier New" w:eastAsia="宋体" w:hAnsi="Courier New" w:cs="Courier New"/>
+                <w:color w:val="800000"/>
+                <w:kern w:val="0"/>
+                <w:sz w:val="15"/>
+                <w:szCs w:val="15"/>
+              </w:rPr>
+              <w:t>"56e7fd0c44539adc420f17f6"</w:t>
+            </w:r>
+            <w:r>
+              <w:rPr>
+                <w:rFonts w:ascii="Courier New" w:eastAsia="宋体" w:hAnsi="Courier New" w:cs="Courier New"/>
+                <w:b/>
+                <w:bCs/>
+                <w:color w:val="8000FF"/>
+                <w:kern w:val="0"/>
+                <w:sz w:val="15"/>
+                <w:szCs w:val="15"/>
+              </w:rPr>
+              <w:t>,</w:t>
+            </w:r>
+          </w:p>
+          <w:p>
+            <w:pPr>
+              <w:widowControl/>
+              <w:shd w:val="clear" w:color="auto" w:fill="FFFFFF"/>
+              <w:rPr>
+                <w:rFonts w:ascii="Courier New" w:eastAsia="宋体" w:hAnsi="Courier New" w:cs="Courier New"/>
+                <w:color w:val="000000"/>
+                <w:kern w:val="0"/>
+                <w:sz w:val="15"/>
+                <w:szCs w:val="15"/>
+              </w:rPr>
+            </w:pPr>
+            <w:r>
+              <w:rPr>
+                <w:rFonts w:ascii="Courier New" w:eastAsia="宋体" w:hAnsi="Courier New" w:cs="Courier New"/>
+                <w:color w:val="000000"/>
+                <w:kern w:val="0"/>
+                <w:sz w:val="15"/>
+                <w:szCs w:val="15"/>
+              </w:rPr>
+              <w:t xml:space="preserve">          </w:t>
+            </w:r>
+            <w:r>
+              <w:rPr>
+                <w:rFonts w:ascii="Courier New" w:eastAsia="宋体" w:hAnsi="Courier New" w:cs="Courier New"/>
+                <w:color w:val="800000"/>
+                <w:kern w:val="0"/>
+                <w:sz w:val="15"/>
+                <w:szCs w:val="15"/>
+              </w:rPr>
+              <w:t>"ifhasprecedent"</w:t>
+            </w:r>
+            <w:r>
+              <w:rPr>
+                <w:rFonts w:ascii="Courier New" w:eastAsia="宋体" w:hAnsi="Courier New" w:cs="Courier New"/>
+                <w:b/>
+                <w:bCs/>
+                <w:color w:val="8000FF"/>
+                <w:kern w:val="0"/>
+                <w:sz w:val="15"/>
+                <w:szCs w:val="15"/>
+              </w:rPr>
+              <w:t>:</w:t>
+            </w:r>
+            <w:r>
+              <w:rPr>
+                <w:rFonts w:ascii="Courier New" w:eastAsia="宋体" w:hAnsi="Courier New" w:cs="Courier New"/>
+                <w:color w:val="000000"/>
+                <w:kern w:val="0"/>
+                <w:sz w:val="15"/>
+                <w:szCs w:val="15"/>
+              </w:rPr>
+              <w:t>false</w:t>
+            </w:r>
+            <w:r>
+              <w:rPr>
+                <w:rFonts w:ascii="Courier New" w:eastAsia="宋体" w:hAnsi="Courier New" w:cs="Courier New"/>
+                <w:b/>
+                <w:bCs/>
+                <w:color w:val="8000FF"/>
+                <w:kern w:val="0"/>
+                <w:sz w:val="15"/>
+                <w:szCs w:val="15"/>
+              </w:rPr>
+              <w:t>,</w:t>
+            </w:r>
+          </w:p>
+          <w:p>
+            <w:pPr>
+              <w:widowControl/>
+              <w:shd w:val="clear" w:color="auto" w:fill="FFFFFF"/>
+              <w:rPr>
+                <w:rFonts w:ascii="Courier New" w:eastAsia="宋体" w:hAnsi="Courier New" w:cs="Courier New"/>
+                <w:color w:val="000000"/>
+                <w:kern w:val="0"/>
+                <w:sz w:val="15"/>
+                <w:szCs w:val="15"/>
+              </w:rPr>
+            </w:pPr>
+            <w:r>
+              <w:rPr>
+                <w:rFonts w:ascii="Courier New" w:eastAsia="宋体" w:hAnsi="Courier New" w:cs="Courier New"/>
+                <w:color w:val="000000"/>
+                <w:kern w:val="0"/>
+                <w:sz w:val="15"/>
+                <w:szCs w:val="15"/>
+              </w:rPr>
+              <w:t xml:space="preserve">          </w:t>
+            </w:r>
+            <w:r>
+              <w:rPr>
+                <w:rFonts w:ascii="Courier New" w:eastAsia="宋体" w:hAnsi="Courier New" w:cs="Courier New"/>
+                <w:color w:val="800000"/>
+                <w:kern w:val="0"/>
+                <w:sz w:val="15"/>
+                <w:szCs w:val="15"/>
+              </w:rPr>
+              <w:t>"type"</w:t>
+            </w:r>
+            <w:r>
+              <w:rPr>
+                <w:rFonts w:ascii="Courier New" w:eastAsia="宋体" w:hAnsi="Courier New" w:cs="Courier New"/>
+                <w:b/>
+                <w:bCs/>
+                <w:color w:val="8000FF"/>
+                <w:kern w:val="0"/>
+                <w:sz w:val="15"/>
+                <w:szCs w:val="15"/>
+              </w:rPr>
+              <w:t>:</w:t>
+            </w:r>
+            <w:r>
+              <w:rPr>
+                <w:rFonts w:ascii="Courier New" w:eastAsia="宋体" w:hAnsi="Courier New" w:cs="Courier New"/>
+                <w:color w:val="800000"/>
+                <w:kern w:val="0"/>
+                <w:sz w:val="15"/>
+                <w:szCs w:val="15"/>
+              </w:rPr>
+              <w:t>"description"</w:t>
+            </w:r>
+            <w:r>
+              <w:rPr>
+                <w:rFonts w:ascii="Courier New" w:eastAsia="宋体" w:hAnsi="Courier New" w:cs="Courier New"/>
+                <w:b/>
+                <w:bCs/>
+                <w:color w:val="8000FF"/>
+                <w:kern w:val="0"/>
+                <w:sz w:val="15"/>
+                <w:szCs w:val="15"/>
+              </w:rPr>
+              <w:t>,</w:t>
+            </w:r>
+          </w:p>
+          <w:p>
+            <w:pPr>
+              <w:widowControl/>
+              <w:shd w:val="clear" w:color="auto" w:fill="FFFFFF"/>
+              <w:rPr>
+                <w:rFonts w:ascii="Courier New" w:eastAsia="宋体" w:hAnsi="Courier New" w:cs="Courier New"/>
+                <w:color w:val="000000"/>
+                <w:kern w:val="0"/>
+                <w:sz w:val="15"/>
+                <w:szCs w:val="15"/>
+              </w:rPr>
+            </w:pPr>
+            <w:r>
+              <w:rPr>
+                <w:rFonts w:ascii="Courier New" w:eastAsia="宋体" w:hAnsi="Courier New" w:cs="Courier New"/>
+                <w:color w:val="000000"/>
+                <w:kern w:val="0"/>
+                <w:sz w:val="15"/>
+                <w:szCs w:val="15"/>
+              </w:rPr>
+              <w:t xml:space="preserve">          </w:t>
+            </w:r>
+            <w:r>
+              <w:rPr>
+                <w:rFonts w:ascii="Courier New" w:eastAsia="宋体" w:hAnsi="Courier New" w:cs="Courier New"/>
+                <w:color w:val="800000"/>
+                <w:kern w:val="0"/>
+                <w:sz w:val="15"/>
+                <w:szCs w:val="15"/>
+              </w:rPr>
+              <w:t>"title"</w:t>
+            </w:r>
+            <w:r>
+              <w:rPr>
+                <w:rFonts w:ascii="Courier New" w:eastAsia="宋体" w:hAnsi="Courier New" w:cs="Courier New"/>
+                <w:b/>
+                <w:bCs/>
+                <w:color w:val="8000FF"/>
+                <w:kern w:val="0"/>
+                <w:sz w:val="15"/>
+                <w:szCs w:val="15"/>
+              </w:rPr>
+              <w:t>:</w:t>
+            </w:r>
+            <w:r>
+              <w:rPr>
+                <w:rFonts w:ascii="Courier New" w:eastAsia="宋体" w:hAnsi="Courier New" w:cs="Courier New"/>
+                <w:color w:val="800000"/>
+                <w:kern w:val="0"/>
+                <w:sz w:val="15"/>
+                <w:szCs w:val="15"/>
+              </w:rPr>
+              <w:t>"What is your name?"</w:t>
+            </w:r>
+          </w:p>
+          <w:p>
+            <w:pPr>
+              <w:widowControl/>
+              <w:shd w:val="clear" w:color="auto" w:fill="FFFFFF"/>
+              <w:rPr>
+                <w:rFonts w:ascii="Courier New" w:eastAsia="宋体" w:hAnsi="Courier New" w:cs="Courier New"/>
+                <w:color w:val="000000"/>
+                <w:kern w:val="0"/>
+                <w:sz w:val="15"/>
+                <w:szCs w:val="15"/>
+              </w:rPr>
+            </w:pPr>
+            <w:r>
+              <w:rPr>
+                <w:rFonts w:ascii="Courier New" w:eastAsia="宋体" w:hAnsi="Courier New" w:cs="Courier New"/>
+                <w:color w:val="000000"/>
+                <w:kern w:val="0"/>
+                <w:sz w:val="15"/>
+                <w:szCs w:val="15"/>
+              </w:rPr>
+              <w:t xml:space="preserve">      </w:t>
+            </w:r>
+            <w:r>
+              <w:rPr>
+                <w:rFonts w:ascii="Courier New" w:eastAsia="宋体" w:hAnsi="Courier New" w:cs="Courier New"/>
+                <w:b/>
+                <w:bCs/>
+                <w:color w:val="8000FF"/>
+                <w:kern w:val="0"/>
+                <w:sz w:val="15"/>
+                <w:szCs w:val="15"/>
+              </w:rPr>
+              <w:t>}</w:t>
+            </w:r>
+          </w:p>
+          <w:p>
+            <w:pPr>
+              <w:widowControl/>
+              <w:shd w:val="clear" w:color="auto" w:fill="FFFFFF"/>
+              <w:rPr>
+                <w:rFonts w:ascii="Courier New" w:eastAsia="宋体" w:hAnsi="Courier New" w:cs="Courier New"/>
+                <w:color w:val="000000"/>
+                <w:kern w:val="0"/>
+                <w:sz w:val="15"/>
+                <w:szCs w:val="15"/>
+              </w:rPr>
+            </w:pPr>
+            <w:r>
+              <w:rPr>
+                <w:rFonts w:ascii="Courier New" w:eastAsia="宋体" w:hAnsi="Courier New" w:cs="Courier New"/>
+                <w:color w:val="000000"/>
+                <w:kern w:val="0"/>
+                <w:sz w:val="15"/>
+                <w:szCs w:val="15"/>
+              </w:rPr>
+              <w:t xml:space="preserve">    </w:t>
+            </w:r>
+            <w:r>
+              <w:rPr>
+                <w:rFonts w:ascii="Courier New" w:eastAsia="宋体" w:hAnsi="Courier New" w:cs="Courier New"/>
+                <w:b/>
+                <w:bCs/>
+                <w:color w:val="8000FF"/>
+                <w:kern w:val="0"/>
+                <w:sz w:val="15"/>
+                <w:szCs w:val="15"/>
+              </w:rPr>
+              <w:t>]</w:t>
+            </w:r>
+          </w:p>
+          <w:p>
+            <w:pPr>
+              <w:widowControl/>
+              <w:shd w:val="clear" w:color="auto" w:fill="FFFFFF"/>
+              <w:rPr>
+                <w:rFonts w:ascii="Courier New" w:eastAsia="宋体" w:hAnsi="Courier New" w:cs="Courier New"/>
+                <w:color w:val="000000"/>
+                <w:kern w:val="0"/>
+                <w:sz w:val="15"/>
+                <w:szCs w:val="15"/>
+              </w:rPr>
+            </w:pPr>
+            <w:r>
+              <w:rPr>
+                <w:rFonts w:ascii="Courier New" w:eastAsia="宋体" w:hAnsi="Courier New" w:cs="Courier New"/>
+                <w:color w:val="000000"/>
+                <w:kern w:val="0"/>
+                <w:sz w:val="15"/>
+                <w:szCs w:val="15"/>
+              </w:rPr>
+              <w:t xml:space="preserve"> </w:t>
+            </w:r>
+            <w:r>
+              <w:rPr>
+                <w:rFonts w:ascii="Courier New" w:eastAsia="宋体" w:hAnsi="Courier New" w:cs="Courier New"/>
+                <w:b/>
+                <w:bCs/>
+                <w:color w:val="8000FF"/>
+                <w:kern w:val="0"/>
+                <w:sz w:val="15"/>
+                <w:szCs w:val="15"/>
+              </w:rPr>
+              <w:t>}</w:t>
+            </w:r>
+          </w:p>
+          <w:p>
+            <w:pPr>
+              <w:widowControl/>
+              <w:shd w:val="clear" w:color="auto" w:fill="FFFFFF"/>
+              <w:rPr>
+                <w:rFonts w:ascii="宋体" w:eastAsia="宋体" w:hAnsi="宋体" w:cs="宋体"/>
+                <w:kern w:val="0"/>
+                <w:sz w:val="15"/>
+                <w:szCs w:val="15"/>
+              </w:rPr>
+            </w:pPr>
+            <w:r>
+              <w:rPr>
+                <w:rFonts w:ascii="Courier New" w:eastAsia="宋体" w:hAnsi="Courier New" w:cs="Courier New"/>
+                <w:b/>
+                <w:bCs/>
+                <w:color w:val="8000FF"/>
+                <w:kern w:val="0"/>
+                <w:sz w:val="15"/>
+                <w:szCs w:val="15"/>
+              </w:rPr>
+              <w:t>}</w:t>
+            </w:r>
+          </w:p>
+          <w:p>
+            <w:pPr>
+              <w:rPr>
+                <w:rFonts w:ascii="微软雅黑 Light" w:hAnsi="微软雅黑 Light"/>
+                <w:sz w:val="15"/>
+                <w:szCs w:val="15"/>
+              </w:rPr>
+            </w:pPr>
           </w:p>
         </w:tc>
       </w:tr>
@@ -18732,6 +20942,7 @@
               <w:rPr>
                 <w:rFonts w:ascii="微软雅黑 Light" w:hAnsi="微软雅黑 Light" w:hint="eastAsia"/>
               </w:rPr>
+              <w:lastRenderedPageBreak/>
               <w:t>错误返回的Http状态码</w:t>
             </w:r>
           </w:p>
@@ -18962,7 +21173,6 @@
               <w:rPr>
                 <w:rFonts w:ascii="微软雅黑 Light" w:hAnsi="微软雅黑 Light" w:hint="eastAsia"/>
               </w:rPr>
-              <w:lastRenderedPageBreak/>
               <w:t>方法</w:t>
             </w:r>
           </w:p>
@@ -19063,6 +21273,7 @@
               <w:rPr>
                 <w:rFonts w:ascii="微软雅黑 Light" w:hAnsi="微软雅黑 Light" w:hint="eastAsia"/>
               </w:rPr>
+              <w:lastRenderedPageBreak/>
               <w:t>编码方式</w:t>
             </w:r>
           </w:p>
@@ -19760,7 +21971,6 @@
         <w:rPr>
           <w:rFonts w:hint="eastAsia"/>
         </w:rPr>
-        <w:lastRenderedPageBreak/>
         <w:t>调查人员获取提交的问卷调查列表</w:t>
       </w:r>
     </w:p>
@@ -19883,6 +22093,7 @@
               <w:rPr>
                 <w:rFonts w:ascii="微软雅黑 Light" w:hAnsi="微软雅黑 Light" w:hint="eastAsia"/>
               </w:rPr>
+              <w:lastRenderedPageBreak/>
               <w:t>请求参数</w:t>
             </w:r>
           </w:p>
@@ -20558,7 +22769,6 @@
         <w:rPr>
           <w:rFonts w:hint="eastAsia"/>
         </w:rPr>
-        <w:lastRenderedPageBreak/>
         <w:t>上传图形文件</w:t>
       </w:r>
     </w:p>
@@ -20675,6 +22885,7 @@
               <w:rPr>
                 <w:rFonts w:ascii="微软雅黑 Light" w:hAnsi="微软雅黑 Light" w:hint="eastAsia"/>
               </w:rPr>
+              <w:lastRenderedPageBreak/>
               <w:t>请求参数</w:t>
             </w:r>
           </w:p>
@@ -21217,7 +23428,6 @@
         <w:rPr>
           <w:rFonts w:hint="eastAsia"/>
         </w:rPr>
-        <w:lastRenderedPageBreak/>
         <w:t>上传视频文件</w:t>
       </w:r>
     </w:p>
@@ -21429,6 +23639,7 @@
               <w:rPr>
                 <w:rFonts w:ascii="微软雅黑 Light" w:hAnsi="微软雅黑 Light" w:hint="eastAsia"/>
               </w:rPr>
+              <w:lastRenderedPageBreak/>
               <w:t>返回值</w:t>
             </w:r>
           </w:p>
@@ -22003,7 +24214,6 @@
               <w:rPr>
                 <w:rFonts w:ascii="微软雅黑 Light" w:hAnsi="微软雅黑 Light" w:hint="eastAsia"/>
               </w:rPr>
-              <w:lastRenderedPageBreak/>
               <w:t>错误返回的Http状态码</w:t>
             </w:r>
           </w:p>
@@ -22081,6 +24291,7 @@
         <w:rPr>
           <w:rFonts w:hint="eastAsia"/>
         </w:rPr>
+        <w:lastRenderedPageBreak/>
         <w:t>web</w:t>
       </w:r>
       <w:r>
@@ -22742,7 +24953,6 @@
               <w:rPr>
                 <w:rFonts w:ascii="微软雅黑 Light" w:hAnsi="微软雅黑 Light" w:hint="eastAsia"/>
               </w:rPr>
-              <w:lastRenderedPageBreak/>
               <w:t>请求参数</w:t>
             </w:r>
           </w:p>
@@ -23035,6 +25245,7 @@
               <w:rPr>
                 <w:rFonts w:ascii="微软雅黑 Light" w:hAnsi="微软雅黑 Light" w:hint="eastAsia"/>
               </w:rPr>
+              <w:lastRenderedPageBreak/>
               <w:t>错误返回的Http状态码</w:t>
             </w:r>
           </w:p>
@@ -23802,7 +26013,6 @@
         <w:rPr>
           <w:rFonts w:hint="eastAsia"/>
         </w:rPr>
-        <w:lastRenderedPageBreak/>
         <w:t>重置组织管理员密码</w:t>
       </w:r>
     </w:p>
@@ -23910,6 +26120,7 @@
               <w:rPr>
                 <w:rFonts w:ascii="微软雅黑 Light" w:hAnsi="微软雅黑 Light" w:hint="eastAsia"/>
               </w:rPr>
+              <w:lastRenderedPageBreak/>
               <w:t>请求参数</w:t>
             </w:r>
           </w:p>
@@ -24793,7 +27004,6 @@
               <w:rPr>
                 <w:rFonts w:ascii="微软雅黑 Light" w:hAnsi="微软雅黑 Light" w:hint="eastAsia"/>
               </w:rPr>
-              <w:lastRenderedPageBreak/>
               <w:t>权限</w:t>
             </w:r>
           </w:p>
@@ -24831,6 +27041,7 @@
         <w:rPr>
           <w:rFonts w:hint="eastAsia"/>
         </w:rPr>
+        <w:lastRenderedPageBreak/>
         <w:t>管理员修改密码</w:t>
       </w:r>
     </w:p>
@@ -25656,7 +27867,6 @@
               <w:rPr>
                 <w:rFonts w:ascii="微软雅黑 Light" w:hAnsi="微软雅黑 Light" w:hint="eastAsia"/>
               </w:rPr>
-              <w:lastRenderedPageBreak/>
               <w:t>返回值</w:t>
             </w:r>
           </w:p>
@@ -25866,6 +28076,7 @@
               <w:rPr>
                 <w:rFonts w:ascii="微软雅黑 Light" w:hAnsi="微软雅黑 Light" w:hint="eastAsia"/>
               </w:rPr>
+              <w:lastRenderedPageBreak/>
               <w:t>错误返回的Http状态码</w:t>
             </w:r>
           </w:p>
@@ -26623,7 +28834,6 @@
               <w:rPr>
                 <w:rFonts w:ascii="微软雅黑 Light" w:hAnsi="微软雅黑 Light" w:hint="eastAsia"/>
               </w:rPr>
-              <w:lastRenderedPageBreak/>
               <w:t>方法</w:t>
             </w:r>
           </w:p>
@@ -26712,6 +28922,7 @@
               <w:rPr>
                 <w:rFonts w:ascii="微软雅黑 Light" w:hAnsi="微软雅黑 Light" w:hint="eastAsia"/>
               </w:rPr>
+              <w:lastRenderedPageBreak/>
               <w:t>编码方式</w:t>
             </w:r>
           </w:p>
@@ -27593,7 +29804,6 @@
         <w:rPr>
           <w:rFonts w:ascii="微软雅黑 Light" w:hAnsi="微软雅黑 Light" w:hint="eastAsia"/>
         </w:rPr>
-        <w:lastRenderedPageBreak/>
         <w:t>新建</w:t>
       </w:r>
       <w:r>
@@ -27706,6 +29916,7 @@
               <w:rPr>
                 <w:rFonts w:ascii="微软雅黑 Light" w:hAnsi="微软雅黑 Light" w:hint="eastAsia"/>
               </w:rPr>
+              <w:lastRenderedPageBreak/>
               <w:t>请求参数</w:t>
             </w:r>
           </w:p>
@@ -29994,7 +32205,6 @@
               <w:rPr>
                 <w:rFonts w:ascii="微软雅黑 Light" w:hAnsi="微软雅黑 Light" w:hint="eastAsia"/>
               </w:rPr>
-              <w:lastRenderedPageBreak/>
               <w:t>错误返回的Http状态码</w:t>
             </w:r>
           </w:p>
@@ -30105,6 +32315,7 @@
               <w:rPr>
                 <w:rFonts w:ascii="微软雅黑 Light" w:hAnsi="微软雅黑 Light" w:hint="eastAsia"/>
               </w:rPr>
+              <w:lastRenderedPageBreak/>
               <w:t>权限</w:t>
             </w:r>
           </w:p>
@@ -30937,6 +33148,7 @@
               <w:rPr>
                 <w:rFonts w:ascii="微软雅黑 Light" w:hAnsi="微软雅黑 Light" w:hint="eastAsia"/>
               </w:rPr>
+              <w:lastRenderedPageBreak/>
               <w:t>错误返回的Http状态码</w:t>
             </w:r>
           </w:p>
@@ -31668,7 +33880,6 @@
               <w:rPr>
                 <w:rFonts w:ascii="微软雅黑 Light" w:hAnsi="微软雅黑 Light" w:hint="eastAsia"/>
               </w:rPr>
-              <w:lastRenderedPageBreak/>
               <w:t>请求参数</w:t>
             </w:r>
           </w:p>
@@ -31797,6 +34008,7 @@
               <w:rPr>
                 <w:rFonts w:ascii="微软雅黑 Light" w:hAnsi="微软雅黑 Light" w:hint="eastAsia"/>
               </w:rPr>
+              <w:lastRenderedPageBreak/>
               <w:t>返回值</w:t>
             </w:r>
           </w:p>
@@ -32660,7 +34872,6 @@
               <w:rPr>
                 <w:rFonts w:ascii="微软雅黑 Light" w:hAnsi="微软雅黑 Light" w:hint="eastAsia"/>
               </w:rPr>
-              <w:lastRenderedPageBreak/>
               <w:t>权限</w:t>
             </w:r>
           </w:p>
@@ -32703,6 +34914,7 @@
           <w:kern w:val="0"/>
           <w:szCs w:val="24"/>
         </w:rPr>
+        <w:lastRenderedPageBreak/>
         <w:t>取消对问卷调查员的指派</w:t>
       </w:r>
     </w:p>
@@ -33365,14 +35577,7 @@
               <w:rPr>
                 <w:rFonts w:ascii="微软雅黑 Light" w:hAnsi="微软雅黑 Light" w:hint="eastAsia"/>
               </w:rPr>
-              <w:t>错误返回的</w:t>
-            </w:r>
-            <w:r>
-              <w:rPr>
-                <w:rFonts w:ascii="微软雅黑 Light" w:hAnsi="微软雅黑 Light" w:hint="eastAsia"/>
-              </w:rPr>
-              <w:lastRenderedPageBreak/>
-              <w:t>Http状态码</w:t>
+              <w:t>错误返回的Http状态码</w:t>
             </w:r>
           </w:p>
         </w:tc>
@@ -33390,7 +35595,6 @@
               <w:rPr>
                 <w:rFonts w:ascii="微软雅黑 Light" w:hAnsi="微软雅黑 Light" w:hint="eastAsia"/>
               </w:rPr>
-              <w:lastRenderedPageBreak/>
               <w:t>500，用户不具备调用权限</w:t>
             </w:r>
           </w:p>
@@ -34041,7 +36245,6 @@
               <w:rPr>
                 <w:rFonts w:ascii="微软雅黑 Light" w:hAnsi="微软雅黑 Light" w:hint="eastAsia"/>
               </w:rPr>
-              <w:lastRenderedPageBreak/>
               <w:t>权限</w:t>
             </w:r>
           </w:p>
@@ -34078,6 +36281,7 @@
         <w:rPr>
           <w:rFonts w:hint="eastAsia"/>
         </w:rPr>
+        <w:lastRenderedPageBreak/>
         <w:t>管理员获取某个提交的问卷答案的详情</w:t>
       </w:r>
     </w:p>
@@ -34892,7 +37096,6 @@
               <w:rPr>
                 <w:rFonts w:ascii="微软雅黑 Light" w:hAnsi="微软雅黑 Light" w:hint="eastAsia"/>
               </w:rPr>
-              <w:lastRenderedPageBreak/>
               <w:t>错误返回的Http状态码</w:t>
             </w:r>
           </w:p>
@@ -34964,6 +37167,7 @@
               <w:rPr>
                 <w:rFonts w:ascii="微软雅黑 Light" w:hAnsi="微软雅黑 Light" w:hint="eastAsia"/>
               </w:rPr>
+              <w:lastRenderedPageBreak/>
               <w:t>权限</w:t>
             </w:r>
           </w:p>
@@ -37894,7 +40098,7 @@
 </file>
 
 <file path=customXml/itemProps1.xml><?xml version="1.0" encoding="utf-8"?>
-<ds:datastoreItem xmlns:ds="http://schemas.openxmlformats.org/officeDocument/2006/customXml" ds:itemID="{9C43CA2F-CF16-46B7-8A17-90A34DCAF06D}">
+<ds:datastoreItem xmlns:ds="http://schemas.openxmlformats.org/officeDocument/2006/customXml" ds:itemID="{45B7D0C2-58E7-421D-ABFF-1E30DBD23181}">
   <ds:schemaRefs>
     <ds:schemaRef ds:uri="http://schemas.openxmlformats.org/officeDocument/2006/bibliography"/>
   </ds:schemaRefs>

</xml_diff>